<commit_message>
Modified the script and taken out unit testing
</commit_message>
<xml_diff>
--- a/SentimentAnalysisScript-Pramod.docx
+++ b/SentimentAnalysisScript-Pramod.docx
@@ -756,7 +756,16 @@
           <w:sz w:val="28"/>
           <w:szCs w:val="28"/>
         </w:rPr>
-        <w:t xml:space="preserve"> Pandas</w:t>
+        <w:t xml:space="preserve"> </w:t>
+      </w:r>
+      <w:r>
+        <w:rPr>
+          <w:rFonts w:ascii="Century Gothic" w:hAnsi="Century Gothic"/>
+          <w:b/>
+          <w:sz w:val="28"/>
+          <w:szCs w:val="28"/>
+        </w:rPr>
+        <w:t>Pandas</w:t>
       </w:r>
       <w:r>
         <w:rPr>
@@ -1289,15 +1298,23 @@
           <w:sz w:val="28"/>
           <w:szCs w:val="28"/>
         </w:rPr>
-        <w:t>In classification</w:t>
-      </w:r>
-      <w:r>
-        <w:rPr>
-          <w:rFonts w:ascii="Century Gothic" w:hAnsi="Century Gothic"/>
-          <w:sz w:val="28"/>
-          <w:szCs w:val="28"/>
-        </w:rPr>
-        <w:t xml:space="preserve"> of machine learning</w:t>
+        <w:t xml:space="preserve">In </w:t>
+      </w:r>
+      <w:r>
+        <w:rPr>
+          <w:rFonts w:ascii="Century Gothic" w:hAnsi="Century Gothic"/>
+          <w:sz w:val="28"/>
+          <w:szCs w:val="28"/>
+        </w:rPr>
+        <w:t>machine</w:t>
+      </w:r>
+      <w:r>
+        <w:rPr>
+          <w:rFonts w:ascii="Century Gothic" w:hAnsi="Century Gothic"/>
+          <w:sz w:val="28"/>
+          <w:szCs w:val="28"/>
+        </w:rPr>
+        <w:t xml:space="preserve"> learning</w:t>
       </w:r>
       <w:r>
         <w:rPr>
@@ -1329,7 +1346,15 @@
           <w:sz w:val="28"/>
           <w:szCs w:val="28"/>
         </w:rPr>
-        <w:t>we give</w:t>
+        <w:t xml:space="preserve">we </w:t>
+      </w:r>
+      <w:r>
+        <w:rPr>
+          <w:rFonts w:ascii="Century Gothic" w:hAnsi="Century Gothic"/>
+          <w:sz w:val="28"/>
+          <w:szCs w:val="28"/>
+        </w:rPr>
+        <w:t>assign</w:t>
       </w:r>
       <w:r>
         <w:rPr>
@@ -1339,16 +1364,40 @@
         </w:rPr>
         <w:t xml:space="preserve"> appropriate weights to different words, and </w:t>
       </w:r>
-      <w:hyperlink r:id="rId5" w:history="1">
-        <w:r>
-          <w:rPr>
-            <w:rFonts w:ascii="Century Gothic" w:hAnsi="Century Gothic"/>
-            <w:sz w:val="28"/>
-            <w:szCs w:val="28"/>
-          </w:rPr>
-          <w:t>TF-IDF</w:t>
-        </w:r>
-      </w:hyperlink>
+      <w:proofErr w:type="gramStart"/>
+      <w:r>
+        <w:rPr>
+          <w:rFonts w:ascii="Century Gothic" w:hAnsi="Century Gothic"/>
+          <w:sz w:val="28"/>
+          <w:szCs w:val="28"/>
+        </w:rPr>
+        <w:t>In</w:t>
+      </w:r>
+      <w:proofErr w:type="gramEnd"/>
+      <w:r>
+        <w:rPr>
+          <w:rFonts w:ascii="Century Gothic" w:hAnsi="Century Gothic"/>
+          <w:sz w:val="28"/>
+          <w:szCs w:val="28"/>
+        </w:rPr>
+        <w:t xml:space="preserve"> this case we are using </w:t>
+      </w:r>
+      <w:r>
+        <w:rPr>
+          <w:rFonts w:ascii="Century Gothic" w:hAnsi="Century Gothic"/>
+          <w:sz w:val="28"/>
+          <w:szCs w:val="28"/>
+        </w:rPr>
+        <w:t>TF-IDF</w:t>
+      </w:r>
+      <w:r>
+        <w:rPr>
+          <w:rFonts w:ascii="Century Gothic" w:hAnsi="Century Gothic"/>
+          <w:sz w:val="28"/>
+          <w:szCs w:val="28"/>
+        </w:rPr>
+        <w:t>, TF-IDF</w:t>
+      </w:r>
       <w:r>
         <w:rPr>
           <w:rFonts w:ascii="Century Gothic" w:hAnsi="Century Gothic"/>
@@ -1426,15 +1475,40 @@
           <w:sz w:val="28"/>
           <w:szCs w:val="28"/>
         </w:rPr>
-        <w:t xml:space="preserve">we train our model on training data and then we check the accuracy of a model on testing data. </w:t>
-      </w:r>
-      <w:r>
-        <w:rPr>
-          <w:rFonts w:ascii="Century Gothic" w:hAnsi="Century Gothic"/>
-          <w:sz w:val="28"/>
-          <w:szCs w:val="28"/>
-        </w:rPr>
-        <w:t xml:space="preserve"> We have split our data set as</w:t>
+        <w:t xml:space="preserve">we train our model on training data </w:t>
+      </w:r>
+    </w:p>
+    <w:p>
+      <w:pPr>
+        <w:rPr>
+          <w:rFonts w:ascii="Century Gothic" w:hAnsi="Century Gothic"/>
+          <w:sz w:val="28"/>
+          <w:szCs w:val="28"/>
+        </w:rPr>
+      </w:pPr>
+      <w:r>
+        <w:rPr>
+          <w:rFonts w:ascii="Century Gothic" w:hAnsi="Century Gothic"/>
+          <w:sz w:val="28"/>
+          <w:szCs w:val="28"/>
+        </w:rPr>
+        <w:t xml:space="preserve">and then we check the accuracy of a model on testing data. </w:t>
+      </w:r>
+      <w:r>
+        <w:rPr>
+          <w:rFonts w:ascii="Century Gothic" w:hAnsi="Century Gothic"/>
+          <w:sz w:val="28"/>
+          <w:szCs w:val="28"/>
+        </w:rPr>
+        <w:t xml:space="preserve"> </w:t>
+      </w:r>
+      <w:r>
+        <w:rPr>
+          <w:rFonts w:ascii="Century Gothic" w:hAnsi="Century Gothic"/>
+          <w:sz w:val="28"/>
+          <w:szCs w:val="28"/>
+        </w:rPr>
+        <w:t>In this case we split as</w:t>
       </w:r>
       <w:r>
         <w:rPr>
@@ -1493,6 +1567,1231 @@
           <w:szCs w:val="28"/>
         </w:rPr>
         <w:t>:</w:t>
+      </w:r>
+      <w:r>
+        <w:rPr>
+          <w:rFonts w:ascii="Century Gothic" w:hAnsi="Century Gothic"/>
+          <w:sz w:val="28"/>
+          <w:szCs w:val="28"/>
+        </w:rPr>
+        <w:t xml:space="preserve"> For demonstration purpose, we build two models. The first model</w:t>
+      </w:r>
+      <w:r>
+        <w:rPr>
+          <w:rFonts w:ascii="Century Gothic" w:hAnsi="Century Gothic"/>
+          <w:sz w:val="28"/>
+          <w:szCs w:val="28"/>
+        </w:rPr>
+        <w:t xml:space="preserve"> is</w:t>
+      </w:r>
+      <w:r>
+        <w:rPr>
+          <w:rFonts w:ascii="Century Gothic" w:hAnsi="Century Gothic"/>
+          <w:sz w:val="28"/>
+          <w:szCs w:val="28"/>
+        </w:rPr>
+        <w:t xml:space="preserve"> </w:t>
+      </w:r>
+      <w:r>
+        <w:rPr>
+          <w:rFonts w:ascii="Century Gothic" w:hAnsi="Century Gothic"/>
+          <w:sz w:val="28"/>
+          <w:szCs w:val="28"/>
+        </w:rPr>
+        <w:t xml:space="preserve">classical </w:t>
+      </w:r>
+      <w:r>
+        <w:rPr>
+          <w:rFonts w:ascii="Century Gothic" w:hAnsi="Century Gothic"/>
+          <w:sz w:val="28"/>
+          <w:szCs w:val="28"/>
+        </w:rPr>
+        <w:t xml:space="preserve">with Scikit learn </w:t>
+      </w:r>
+      <w:r>
+        <w:rPr>
+          <w:rFonts w:ascii="Century Gothic" w:hAnsi="Century Gothic"/>
+          <w:sz w:val="28"/>
+          <w:szCs w:val="28"/>
+        </w:rPr>
+        <w:t xml:space="preserve">and </w:t>
+      </w:r>
+      <w:r>
+        <w:rPr>
+          <w:rFonts w:ascii="Century Gothic" w:hAnsi="Century Gothic"/>
+          <w:sz w:val="28"/>
+          <w:szCs w:val="28"/>
+        </w:rPr>
+        <w:t>second</w:t>
+      </w:r>
+      <w:r>
+        <w:rPr>
+          <w:rFonts w:ascii="Century Gothic" w:hAnsi="Century Gothic"/>
+          <w:sz w:val="28"/>
+          <w:szCs w:val="28"/>
+        </w:rPr>
+        <w:t xml:space="preserve"> one is Deep Learning with </w:t>
+      </w:r>
+      <w:r>
+        <w:rPr>
+          <w:rFonts w:ascii="Century Gothic" w:hAnsi="Century Gothic"/>
+          <w:sz w:val="28"/>
+          <w:szCs w:val="28"/>
+        </w:rPr>
+        <w:t>TensorFlow.</w:t>
+      </w:r>
+      <w:r>
+        <w:rPr>
+          <w:rFonts w:ascii="Century Gothic" w:hAnsi="Century Gothic"/>
+          <w:sz w:val="28"/>
+          <w:szCs w:val="28"/>
+        </w:rPr>
+        <w:t xml:space="preserve"> Both models serve the same purpose, but they are different</w:t>
+      </w:r>
+      <w:r>
+        <w:rPr>
+          <w:rFonts w:ascii="Century Gothic" w:hAnsi="Century Gothic"/>
+          <w:sz w:val="28"/>
+          <w:szCs w:val="28"/>
+        </w:rPr>
+        <w:t xml:space="preserve"> </w:t>
+      </w:r>
+      <w:r>
+        <w:rPr>
+          <w:rFonts w:ascii="Century Gothic" w:hAnsi="Century Gothic"/>
+          <w:sz w:val="28"/>
+          <w:szCs w:val="28"/>
+        </w:rPr>
+        <w:t>architectu</w:t>
+      </w:r>
+      <w:r>
+        <w:rPr>
+          <w:rFonts w:ascii="Century Gothic" w:hAnsi="Century Gothic"/>
+          <w:sz w:val="28"/>
+          <w:szCs w:val="28"/>
+        </w:rPr>
+        <w:t>re</w:t>
+      </w:r>
+    </w:p>
+    <w:p>
+      <w:pPr>
+        <w:rPr>
+          <w:rFonts w:ascii="Century Gothic" w:hAnsi="Century Gothic"/>
+          <w:sz w:val="28"/>
+          <w:szCs w:val="28"/>
+        </w:rPr>
+      </w:pPr>
+    </w:p>
+    <w:p>
+      <w:pPr>
+        <w:rPr>
+          <w:rFonts w:ascii="Century Gothic" w:hAnsi="Century Gothic"/>
+        </w:rPr>
+      </w:pPr>
+    </w:p>
+    <w:p>
+      <w:pPr>
+        <w:rPr>
+          <w:rFonts w:ascii="Century Gothic" w:hAnsi="Century Gothic"/>
+          <w:sz w:val="28"/>
+          <w:szCs w:val="28"/>
+        </w:rPr>
+      </w:pPr>
+      <w:r>
+        <w:rPr>
+          <w:rFonts w:ascii="Century Gothic" w:hAnsi="Century Gothic"/>
+          <w:sz w:val="28"/>
+          <w:szCs w:val="28"/>
+        </w:rPr>
+        <w:t xml:space="preserve">Stage 5 </w:t>
+      </w:r>
+    </w:p>
+    <w:p>
+      <w:pPr>
+        <w:rPr>
+          <w:rFonts w:ascii="Century Gothic" w:hAnsi="Century Gothic"/>
+          <w:sz w:val="28"/>
+          <w:szCs w:val="28"/>
+        </w:rPr>
+      </w:pPr>
+      <w:r>
+        <w:rPr>
+          <w:rFonts w:ascii="Century Gothic" w:hAnsi="Century Gothic"/>
+          <w:sz w:val="28"/>
+          <w:szCs w:val="28"/>
+        </w:rPr>
+        <w:t>Evaluation</w:t>
+      </w:r>
+      <w:r>
+        <w:rPr>
+          <w:rFonts w:ascii="Century Gothic" w:hAnsi="Century Gothic"/>
+          <w:sz w:val="28"/>
+          <w:szCs w:val="28"/>
+        </w:rPr>
+        <w:t xml:space="preserve">. </w:t>
+      </w:r>
+    </w:p>
+    <w:p>
+      <w:pPr>
+        <w:rPr>
+          <w:rFonts w:ascii="Century Gothic" w:hAnsi="Century Gothic"/>
+          <w:sz w:val="28"/>
+          <w:szCs w:val="28"/>
+        </w:rPr>
+      </w:pPr>
+      <w:r>
+        <w:rPr>
+          <w:rFonts w:ascii="Century Gothic" w:hAnsi="Century Gothic"/>
+          <w:sz w:val="28"/>
+          <w:szCs w:val="28"/>
+        </w:rPr>
+        <w:t>Evaluating machine learning algorithm is an essential part</w:t>
+      </w:r>
+      <w:r>
+        <w:rPr>
+          <w:rFonts w:ascii="Century Gothic" w:hAnsi="Century Gothic"/>
+          <w:sz w:val="28"/>
+          <w:szCs w:val="28"/>
+        </w:rPr>
+        <w:t>.</w:t>
+      </w:r>
+      <w:r>
+        <w:rPr>
+          <w:rFonts w:ascii="Century Gothic" w:hAnsi="Century Gothic"/>
+          <w:sz w:val="28"/>
+          <w:szCs w:val="28"/>
+        </w:rPr>
+        <w:t xml:space="preserve"> </w:t>
+      </w:r>
+    </w:p>
+    <w:p>
+      <w:pPr>
+        <w:rPr>
+          <w:rFonts w:ascii="Century Gothic" w:hAnsi="Century Gothic"/>
+          <w:sz w:val="28"/>
+          <w:szCs w:val="28"/>
+        </w:rPr>
+      </w:pPr>
+    </w:p>
+    <w:p>
+      <w:pPr>
+        <w:rPr>
+          <w:rFonts w:ascii="Century Gothic" w:hAnsi="Century Gothic"/>
+          <w:sz w:val="28"/>
+          <w:szCs w:val="28"/>
+        </w:rPr>
+      </w:pPr>
+      <w:r>
+        <w:rPr>
+          <w:rFonts w:ascii="Century Gothic" w:hAnsi="Century Gothic"/>
+          <w:sz w:val="28"/>
+          <w:szCs w:val="28"/>
+        </w:rPr>
+        <w:t xml:space="preserve">This visual called </w:t>
+      </w:r>
+      <w:r>
+        <w:rPr>
+          <w:rFonts w:ascii="Century Gothic" w:hAnsi="Century Gothic"/>
+          <w:sz w:val="28"/>
+          <w:szCs w:val="28"/>
+        </w:rPr>
+        <w:t>t</w:t>
+      </w:r>
+      <w:r>
+        <w:rPr>
+          <w:rFonts w:ascii="Century Gothic" w:hAnsi="Century Gothic"/>
+          <w:sz w:val="28"/>
+          <w:szCs w:val="28"/>
+        </w:rPr>
+        <w:t>he ROC</w:t>
+      </w:r>
+      <w:r>
+        <w:rPr>
+          <w:rFonts w:ascii="Century Gothic" w:hAnsi="Century Gothic"/>
+          <w:sz w:val="28"/>
+          <w:szCs w:val="28"/>
+        </w:rPr>
+        <w:t xml:space="preserve"> </w:t>
+      </w:r>
+      <w:r>
+        <w:rPr>
+          <w:rFonts w:ascii="Century Gothic" w:hAnsi="Century Gothic"/>
+          <w:sz w:val="28"/>
+          <w:szCs w:val="28"/>
+        </w:rPr>
+        <w:t>curve</w:t>
+      </w:r>
+      <w:r>
+        <w:rPr>
+          <w:rFonts w:ascii="Century Gothic" w:hAnsi="Century Gothic"/>
+          <w:sz w:val="28"/>
+          <w:szCs w:val="28"/>
+        </w:rPr>
+        <w:t>,</w:t>
+      </w:r>
+      <w:r>
+        <w:rPr>
+          <w:rFonts w:ascii="Century Gothic" w:hAnsi="Century Gothic"/>
+          <w:sz w:val="28"/>
+          <w:szCs w:val="28"/>
+        </w:rPr>
+        <w:t xml:space="preserve"> </w:t>
+      </w:r>
+      <w:r>
+        <w:rPr>
+          <w:rFonts w:ascii="Century Gothic" w:hAnsi="Century Gothic"/>
+          <w:sz w:val="28"/>
+          <w:szCs w:val="28"/>
+        </w:rPr>
+        <w:t>which m</w:t>
+      </w:r>
+      <w:r>
+        <w:rPr>
+          <w:rFonts w:ascii="Century Gothic" w:hAnsi="Century Gothic"/>
+          <w:sz w:val="28"/>
+          <w:szCs w:val="28"/>
+        </w:rPr>
+        <w:t>easure</w:t>
+      </w:r>
+      <w:r>
+        <w:rPr>
+          <w:rFonts w:ascii="Century Gothic" w:hAnsi="Century Gothic"/>
+          <w:sz w:val="28"/>
+          <w:szCs w:val="28"/>
+        </w:rPr>
+        <w:t>s</w:t>
+      </w:r>
+      <w:r>
+        <w:rPr>
+          <w:rFonts w:ascii="Century Gothic" w:hAnsi="Century Gothic"/>
+          <w:sz w:val="28"/>
+          <w:szCs w:val="28"/>
+        </w:rPr>
+        <w:t xml:space="preserve"> the true positive rate against the false positive rate at various threshold</w:t>
+      </w:r>
+      <w:r>
+        <w:rPr>
+          <w:rFonts w:ascii="Century Gothic" w:hAnsi="Century Gothic"/>
+          <w:sz w:val="28"/>
+          <w:szCs w:val="28"/>
+        </w:rPr>
+        <w:t>;</w:t>
+      </w:r>
+      <w:r>
+        <w:rPr>
+          <w:rFonts w:ascii="Century Gothic" w:hAnsi="Century Gothic"/>
+          <w:sz w:val="28"/>
+          <w:szCs w:val="28"/>
+        </w:rPr>
+        <w:t xml:space="preserve"> </w:t>
+      </w:r>
+      <w:r>
+        <w:rPr>
+          <w:rFonts w:ascii="Century Gothic" w:hAnsi="Century Gothic"/>
+          <w:sz w:val="28"/>
+          <w:szCs w:val="28"/>
+        </w:rPr>
+        <w:t>and here</w:t>
+      </w:r>
+      <w:r>
+        <w:rPr>
+          <w:rFonts w:ascii="Century Gothic" w:hAnsi="Century Gothic"/>
+          <w:sz w:val="28"/>
+          <w:szCs w:val="28"/>
+        </w:rPr>
+        <w:t xml:space="preserve"> is </w:t>
+      </w:r>
+      <w:r>
+        <w:rPr>
+          <w:rFonts w:ascii="Century Gothic" w:hAnsi="Century Gothic"/>
+          <w:sz w:val="28"/>
+          <w:szCs w:val="28"/>
+        </w:rPr>
+        <w:t>AU</w:t>
+      </w:r>
+      <w:r>
+        <w:rPr>
+          <w:rFonts w:ascii="Century Gothic" w:hAnsi="Century Gothic"/>
+          <w:sz w:val="28"/>
+          <w:szCs w:val="28"/>
+        </w:rPr>
+        <w:t>C</w:t>
+      </w:r>
+      <w:r>
+        <w:rPr>
+          <w:rFonts w:ascii="Century Gothic" w:hAnsi="Century Gothic"/>
+          <w:sz w:val="28"/>
+          <w:szCs w:val="28"/>
+        </w:rPr>
+        <w:t xml:space="preserve"> c</w:t>
+      </w:r>
+      <w:r>
+        <w:rPr>
+          <w:rFonts w:ascii="Century Gothic" w:hAnsi="Century Gothic"/>
+          <w:sz w:val="28"/>
+          <w:szCs w:val="28"/>
+        </w:rPr>
+        <w:t>urve</w:t>
+      </w:r>
+      <w:r>
+        <w:rPr>
+          <w:rFonts w:ascii="Century Gothic" w:hAnsi="Century Gothic"/>
+          <w:sz w:val="28"/>
+          <w:szCs w:val="28"/>
+        </w:rPr>
+        <w:t xml:space="preserve"> to evaluate</w:t>
+      </w:r>
+      <w:r>
+        <w:rPr>
+          <w:rFonts w:ascii="Century Gothic" w:hAnsi="Century Gothic"/>
+          <w:sz w:val="28"/>
+          <w:szCs w:val="28"/>
+        </w:rPr>
+        <w:t xml:space="preserve"> our model</w:t>
+      </w:r>
+    </w:p>
+    <w:p>
+      <w:pPr>
+        <w:rPr>
+          <w:rFonts w:ascii="Century Gothic" w:hAnsi="Century Gothic"/>
+          <w:sz w:val="28"/>
+          <w:szCs w:val="28"/>
+        </w:rPr>
+      </w:pPr>
+    </w:p>
+    <w:p>
+      <w:pPr>
+        <w:rPr>
+          <w:rFonts w:ascii="Century Gothic" w:hAnsi="Century Gothic"/>
+          <w:sz w:val="28"/>
+          <w:szCs w:val="28"/>
+        </w:rPr>
+      </w:pPr>
+      <w:r>
+        <w:rPr>
+          <w:rFonts w:ascii="Century Gothic" w:hAnsi="Century Gothic"/>
+          <w:sz w:val="28"/>
+          <w:szCs w:val="28"/>
+        </w:rPr>
+        <w:lastRenderedPageBreak/>
+        <w:t xml:space="preserve">We are able to achieve </w:t>
+      </w:r>
+      <w:r>
+        <w:rPr>
+          <w:rFonts w:ascii="Century Gothic" w:hAnsi="Century Gothic"/>
+          <w:sz w:val="28"/>
+          <w:szCs w:val="28"/>
+        </w:rPr>
+        <w:t>EIGHTY-NINE PERCENT</w:t>
+      </w:r>
+      <w:r>
+        <w:rPr>
+          <w:rFonts w:ascii="Century Gothic" w:hAnsi="Century Gothic"/>
+          <w:sz w:val="28"/>
+          <w:szCs w:val="28"/>
+        </w:rPr>
+        <w:t xml:space="preserve"> accuracy.</w:t>
+      </w:r>
+    </w:p>
+    <w:p>
+      <w:pPr>
+        <w:rPr>
+          <w:rFonts w:ascii="Century Gothic" w:hAnsi="Century Gothic"/>
+          <w:sz w:val="28"/>
+          <w:szCs w:val="28"/>
+        </w:rPr>
+      </w:pPr>
+    </w:p>
+    <w:p>
+      <w:pPr>
+        <w:rPr>
+          <w:rFonts w:ascii="Century Gothic" w:hAnsi="Century Gothic"/>
+        </w:rPr>
+      </w:pPr>
+    </w:p>
+    <w:p>
+      <w:pPr>
+        <w:rPr>
+          <w:rFonts w:ascii="Century Gothic" w:hAnsi="Century Gothic"/>
+          <w:sz w:val="28"/>
+          <w:szCs w:val="28"/>
+        </w:rPr>
+      </w:pPr>
+    </w:p>
+    <w:p>
+      <w:pPr>
+        <w:rPr>
+          <w:rFonts w:ascii="Century Gothic" w:hAnsi="Century Gothic"/>
+          <w:sz w:val="28"/>
+          <w:szCs w:val="28"/>
+        </w:rPr>
+      </w:pPr>
+      <w:r>
+        <w:rPr>
+          <w:rFonts w:ascii="Century Gothic" w:hAnsi="Century Gothic"/>
+          <w:sz w:val="28"/>
+          <w:szCs w:val="28"/>
+        </w:rPr>
+        <w:t>This visual is called c</w:t>
+      </w:r>
+      <w:r>
+        <w:rPr>
+          <w:rFonts w:ascii="Century Gothic" w:hAnsi="Century Gothic"/>
+          <w:sz w:val="28"/>
+          <w:szCs w:val="28"/>
+        </w:rPr>
+        <w:t xml:space="preserve">onfusion </w:t>
+      </w:r>
+      <w:proofErr w:type="gramStart"/>
+      <w:r>
+        <w:rPr>
+          <w:rFonts w:ascii="Century Gothic" w:hAnsi="Century Gothic"/>
+          <w:sz w:val="28"/>
+          <w:szCs w:val="28"/>
+        </w:rPr>
+        <w:t>m</w:t>
+      </w:r>
+      <w:r>
+        <w:rPr>
+          <w:rFonts w:ascii="Century Gothic" w:hAnsi="Century Gothic"/>
+          <w:sz w:val="28"/>
+          <w:szCs w:val="28"/>
+        </w:rPr>
+        <w:t>atrix</w:t>
+      </w:r>
+      <w:r>
+        <w:rPr>
+          <w:rFonts w:ascii="Century Gothic" w:hAnsi="Century Gothic"/>
+          <w:sz w:val="28"/>
+          <w:szCs w:val="28"/>
+        </w:rPr>
+        <w:t xml:space="preserve"> </w:t>
+      </w:r>
+      <w:r>
+        <w:rPr>
+          <w:rFonts w:ascii="Century Gothic" w:hAnsi="Century Gothic"/>
+          <w:sz w:val="28"/>
+          <w:szCs w:val="28"/>
+        </w:rPr>
+        <w:t>,</w:t>
+      </w:r>
+      <w:proofErr w:type="gramEnd"/>
+      <w:r>
+        <w:rPr>
+          <w:rFonts w:ascii="Century Gothic" w:hAnsi="Century Gothic"/>
+          <w:sz w:val="28"/>
+          <w:szCs w:val="28"/>
+        </w:rPr>
+        <w:t xml:space="preserve"> which </w:t>
+      </w:r>
+      <w:r>
+        <w:rPr>
+          <w:rFonts w:ascii="Century Gothic" w:hAnsi="Century Gothic"/>
+          <w:sz w:val="28"/>
+          <w:szCs w:val="28"/>
+        </w:rPr>
+        <w:t xml:space="preserve">shows you numerically how the model </w:t>
+      </w:r>
+      <w:r>
+        <w:rPr>
+          <w:rFonts w:ascii="Century Gothic" w:hAnsi="Century Gothic"/>
+          <w:sz w:val="28"/>
+          <w:szCs w:val="28"/>
+        </w:rPr>
+        <w:t>performed</w:t>
+      </w:r>
+      <w:r>
+        <w:rPr>
+          <w:rFonts w:ascii="Century Gothic" w:hAnsi="Century Gothic"/>
+          <w:sz w:val="28"/>
+          <w:szCs w:val="28"/>
+        </w:rPr>
+        <w:t xml:space="preserve">. </w:t>
+      </w:r>
+    </w:p>
+    <w:p>
+      <w:pPr>
+        <w:rPr>
+          <w:rFonts w:ascii="Century Gothic" w:hAnsi="Century Gothic"/>
+          <w:sz w:val="28"/>
+          <w:szCs w:val="28"/>
+        </w:rPr>
+      </w:pPr>
+    </w:p>
+    <w:p>
+      <w:pPr>
+        <w:rPr>
+          <w:rFonts w:ascii="Century Gothic" w:hAnsi="Century Gothic"/>
+          <w:sz w:val="28"/>
+          <w:szCs w:val="28"/>
+        </w:rPr>
+      </w:pPr>
+      <w:r>
+        <w:rPr>
+          <w:rFonts w:ascii="Century Gothic" w:hAnsi="Century Gothic"/>
+          <w:sz w:val="28"/>
+          <w:szCs w:val="28"/>
+        </w:rPr>
+        <w:t xml:space="preserve">If you look at the numbers, </w:t>
+      </w:r>
+      <w:r>
+        <w:rPr>
+          <w:rFonts w:ascii="Century Gothic" w:hAnsi="Century Gothic"/>
+          <w:sz w:val="28"/>
+          <w:szCs w:val="28"/>
+        </w:rPr>
+        <w:t xml:space="preserve">11550/80931 true positive and true negative are classified correctly.  </w:t>
+      </w:r>
+    </w:p>
+    <w:p>
+      <w:pPr>
+        <w:rPr>
+          <w:rFonts w:ascii="Century Gothic" w:hAnsi="Century Gothic"/>
+          <w:sz w:val="28"/>
+          <w:szCs w:val="28"/>
+        </w:rPr>
+      </w:pPr>
+    </w:p>
+    <w:p>
+      <w:pPr>
+        <w:rPr>
+          <w:rFonts w:ascii="Century Gothic" w:hAnsi="Century Gothic"/>
+        </w:rPr>
+      </w:pPr>
+    </w:p>
+    <w:p>
+      <w:pPr>
+        <w:rPr>
+          <w:rFonts w:ascii="Century Gothic" w:hAnsi="Century Gothic"/>
+          <w:sz w:val="28"/>
+          <w:szCs w:val="28"/>
+        </w:rPr>
+      </w:pPr>
+      <w:r>
+        <w:rPr>
+          <w:rFonts w:ascii="Century Gothic" w:hAnsi="Century Gothic"/>
+          <w:sz w:val="28"/>
+          <w:szCs w:val="28"/>
+        </w:rPr>
+        <w:t>The classification report</w:t>
+      </w:r>
+      <w:r>
+        <w:rPr>
+          <w:rFonts w:ascii="Century Gothic" w:hAnsi="Century Gothic"/>
+          <w:sz w:val="28"/>
+          <w:szCs w:val="28"/>
+        </w:rPr>
+        <w:t>, which</w:t>
+      </w:r>
+      <w:r>
+        <w:rPr>
+          <w:rFonts w:ascii="Century Gothic" w:hAnsi="Century Gothic"/>
+          <w:sz w:val="28"/>
+          <w:szCs w:val="28"/>
+        </w:rPr>
+        <w:t xml:space="preserve"> displays </w:t>
+      </w:r>
+      <w:proofErr w:type="gramStart"/>
+      <w:r>
+        <w:rPr>
+          <w:rFonts w:ascii="Century Gothic" w:hAnsi="Century Gothic"/>
+          <w:sz w:val="28"/>
+          <w:szCs w:val="28"/>
+        </w:rPr>
+        <w:t xml:space="preserve">the </w:t>
+      </w:r>
+      <w:r>
+        <w:rPr>
+          <w:rFonts w:ascii="Century Gothic" w:hAnsi="Century Gothic"/>
+          <w:sz w:val="28"/>
+          <w:szCs w:val="28"/>
+        </w:rPr>
+        <w:t xml:space="preserve"> different</w:t>
+      </w:r>
+      <w:proofErr w:type="gramEnd"/>
+      <w:r>
+        <w:rPr>
+          <w:rFonts w:ascii="Century Gothic" w:hAnsi="Century Gothic"/>
+          <w:sz w:val="28"/>
+          <w:szCs w:val="28"/>
+        </w:rPr>
+        <w:t xml:space="preserve"> score of the model such </w:t>
+      </w:r>
+      <w:r>
+        <w:rPr>
+          <w:rFonts w:ascii="Century Gothic" w:hAnsi="Century Gothic"/>
+          <w:sz w:val="28"/>
+          <w:szCs w:val="28"/>
+        </w:rPr>
+        <w:t>precision, recall, F1</w:t>
+      </w:r>
+      <w:r>
+        <w:rPr>
+          <w:rFonts w:ascii="Century Gothic" w:hAnsi="Century Gothic"/>
+          <w:sz w:val="28"/>
+          <w:szCs w:val="28"/>
+        </w:rPr>
+        <w:t xml:space="preserve"> score</w:t>
+      </w:r>
+      <w:r>
+        <w:rPr>
+          <w:rFonts w:ascii="Century Gothic" w:hAnsi="Century Gothic"/>
+          <w:sz w:val="28"/>
+          <w:szCs w:val="28"/>
+        </w:rPr>
+        <w:t>, and support</w:t>
+      </w:r>
+      <w:r>
+        <w:rPr>
+          <w:rFonts w:ascii="Century Gothic" w:hAnsi="Century Gothic"/>
+          <w:sz w:val="28"/>
+          <w:szCs w:val="28"/>
+        </w:rPr>
+        <w:t>.</w:t>
+      </w:r>
+      <w:r>
+        <w:rPr>
+          <w:rFonts w:ascii="Century Gothic" w:hAnsi="Century Gothic"/>
+          <w:sz w:val="28"/>
+          <w:szCs w:val="28"/>
+        </w:rPr>
+        <w:t xml:space="preserve"> </w:t>
+      </w:r>
+    </w:p>
+    <w:p>
+      <w:pPr>
+        <w:rPr>
+          <w:rFonts w:ascii="Century Gothic" w:hAnsi="Century Gothic"/>
+          <w:sz w:val="28"/>
+          <w:szCs w:val="28"/>
+        </w:rPr>
+      </w:pPr>
+    </w:p>
+    <w:p>
+      <w:pPr>
+        <w:rPr>
+          <w:rFonts w:ascii="Century Gothic" w:hAnsi="Century Gothic"/>
+          <w:sz w:val="28"/>
+          <w:szCs w:val="28"/>
+        </w:rPr>
+      </w:pPr>
+      <w:r>
+        <w:rPr>
+          <w:rFonts w:ascii="Century Gothic" w:hAnsi="Century Gothic"/>
+          <w:sz w:val="28"/>
+          <w:szCs w:val="28"/>
+        </w:rPr>
+        <w:t xml:space="preserve">Moving to </w:t>
+      </w:r>
+      <w:r>
+        <w:rPr>
+          <w:rFonts w:ascii="Century Gothic" w:hAnsi="Century Gothic"/>
+          <w:sz w:val="28"/>
+          <w:szCs w:val="28"/>
+        </w:rPr>
+        <w:t>s</w:t>
+      </w:r>
+      <w:r>
+        <w:rPr>
+          <w:rFonts w:ascii="Century Gothic" w:hAnsi="Century Gothic"/>
+          <w:sz w:val="28"/>
+          <w:szCs w:val="28"/>
+        </w:rPr>
+        <w:t xml:space="preserve">tage </w:t>
+      </w:r>
+      <w:r>
+        <w:rPr>
+          <w:rFonts w:ascii="Century Gothic" w:hAnsi="Century Gothic"/>
+          <w:sz w:val="28"/>
+          <w:szCs w:val="28"/>
+        </w:rPr>
+        <w:t>6:</w:t>
+      </w:r>
+      <w:r>
+        <w:rPr>
+          <w:rFonts w:ascii="Century Gothic" w:hAnsi="Century Gothic"/>
+          <w:sz w:val="28"/>
+          <w:szCs w:val="28"/>
+        </w:rPr>
+        <w:t xml:space="preserve"> </w:t>
+      </w:r>
+      <w:r>
+        <w:rPr>
+          <w:rFonts w:ascii="Century Gothic" w:hAnsi="Century Gothic"/>
+          <w:sz w:val="28"/>
+          <w:szCs w:val="28"/>
+        </w:rPr>
+        <w:t>Deployment</w:t>
+      </w:r>
+      <w:r>
+        <w:rPr>
+          <w:rFonts w:ascii="Century Gothic" w:hAnsi="Century Gothic"/>
+          <w:sz w:val="28"/>
+          <w:szCs w:val="28"/>
+        </w:rPr>
+        <w:t>.</w:t>
+      </w:r>
+      <w:r>
+        <w:rPr>
+          <w:rFonts w:ascii="Century Gothic" w:hAnsi="Century Gothic"/>
+          <w:sz w:val="28"/>
+          <w:szCs w:val="28"/>
+        </w:rPr>
+        <w:t xml:space="preserve"> </w:t>
+      </w:r>
+      <w:r>
+        <w:rPr>
+          <w:rFonts w:ascii="Century Gothic" w:hAnsi="Century Gothic"/>
+          <w:sz w:val="28"/>
+          <w:szCs w:val="28"/>
+        </w:rPr>
+        <w:t xml:space="preserve">The last process of </w:t>
+      </w:r>
+      <w:r>
+        <w:rPr>
+          <w:rFonts w:ascii="Century Gothic" w:hAnsi="Century Gothic"/>
+          <w:sz w:val="28"/>
+          <w:szCs w:val="28"/>
+        </w:rPr>
+        <w:t>our</w:t>
+      </w:r>
+      <w:r>
+        <w:rPr>
+          <w:rFonts w:ascii="Century Gothic" w:hAnsi="Century Gothic"/>
+          <w:sz w:val="28"/>
+          <w:szCs w:val="28"/>
+        </w:rPr>
+        <w:t xml:space="preserve"> framework is the </w:t>
+      </w:r>
+      <w:r>
+        <w:rPr>
+          <w:rFonts w:ascii="Century Gothic" w:hAnsi="Century Gothic"/>
+          <w:sz w:val="28"/>
+          <w:szCs w:val="28"/>
+        </w:rPr>
+        <w:t>deployment</w:t>
+      </w:r>
+      <w:r>
+        <w:rPr>
+          <w:rFonts w:ascii="Century Gothic" w:hAnsi="Century Gothic"/>
+          <w:sz w:val="28"/>
+          <w:szCs w:val="28"/>
+        </w:rPr>
+        <w:t xml:space="preserve">. </w:t>
+      </w:r>
+    </w:p>
+    <w:p>
+      <w:pPr>
+        <w:rPr>
+          <w:rFonts w:ascii="Century Gothic" w:hAnsi="Century Gothic"/>
+          <w:sz w:val="28"/>
+          <w:szCs w:val="28"/>
+        </w:rPr>
+      </w:pPr>
+    </w:p>
+    <w:p>
+      <w:pPr>
+        <w:rPr>
+          <w:rFonts w:ascii="Century Gothic" w:hAnsi="Century Gothic"/>
+          <w:sz w:val="28"/>
+          <w:szCs w:val="28"/>
+        </w:rPr>
+      </w:pPr>
+      <w:r>
+        <w:rPr>
+          <w:rFonts w:ascii="Century Gothic" w:hAnsi="Century Gothic"/>
+          <w:sz w:val="28"/>
+          <w:szCs w:val="28"/>
+        </w:rPr>
+        <w:t xml:space="preserve">We have trained </w:t>
+      </w:r>
+      <w:r>
+        <w:rPr>
+          <w:rFonts w:ascii="Century Gothic" w:hAnsi="Century Gothic"/>
+          <w:sz w:val="28"/>
+          <w:szCs w:val="28"/>
+        </w:rPr>
+        <w:t>our</w:t>
+      </w:r>
+      <w:r>
+        <w:rPr>
+          <w:rFonts w:ascii="Century Gothic" w:hAnsi="Century Gothic"/>
+          <w:sz w:val="28"/>
+          <w:szCs w:val="28"/>
+        </w:rPr>
+        <w:t xml:space="preserve"> model and achieved very good accuracy score ~89%. </w:t>
+      </w:r>
+    </w:p>
+    <w:p>
+      <w:pPr>
+        <w:rPr>
+          <w:rFonts w:ascii="Century Gothic" w:hAnsi="Century Gothic"/>
+          <w:sz w:val="28"/>
+          <w:szCs w:val="28"/>
+        </w:rPr>
+      </w:pPr>
+    </w:p>
+    <w:p>
+      <w:pPr>
+        <w:rPr>
+          <w:rFonts w:ascii="Century Gothic" w:hAnsi="Century Gothic"/>
+          <w:sz w:val="28"/>
+          <w:szCs w:val="28"/>
+        </w:rPr>
+      </w:pPr>
+      <w:r>
+        <w:rPr>
+          <w:rFonts w:ascii="Century Gothic" w:hAnsi="Century Gothic"/>
+          <w:sz w:val="28"/>
+          <w:szCs w:val="28"/>
+        </w:rPr>
+        <w:t xml:space="preserve">Now </w:t>
+      </w:r>
+      <w:r>
+        <w:rPr>
+          <w:rFonts w:ascii="Century Gothic" w:hAnsi="Century Gothic"/>
+          <w:sz w:val="28"/>
+          <w:szCs w:val="28"/>
+        </w:rPr>
+        <w:t>we will use this model for our real time demo.</w:t>
+      </w:r>
+    </w:p>
+    <w:p>
+      <w:pPr>
+        <w:rPr>
+          <w:rFonts w:ascii="Century Gothic" w:hAnsi="Century Gothic"/>
+          <w:sz w:val="28"/>
+          <w:szCs w:val="28"/>
+        </w:rPr>
+      </w:pPr>
+    </w:p>
+    <w:p>
+      <w:pPr>
+        <w:rPr>
+          <w:rFonts w:ascii="Century Gothic" w:hAnsi="Century Gothic"/>
+        </w:rPr>
+      </w:pPr>
+    </w:p>
+    <w:p>
+      <w:pPr>
+        <w:rPr>
+          <w:rFonts w:ascii="Century Gothic" w:hAnsi="Century Gothic"/>
+          <w:sz w:val="28"/>
+          <w:szCs w:val="28"/>
+        </w:rPr>
+      </w:pPr>
+      <w:r>
+        <w:rPr>
+          <w:rFonts w:ascii="Century Gothic" w:hAnsi="Century Gothic"/>
+          <w:sz w:val="28"/>
+          <w:szCs w:val="28"/>
+        </w:rPr>
+        <w:t xml:space="preserve">Let’s move into </w:t>
+      </w:r>
+      <w:r>
+        <w:rPr>
+          <w:rFonts w:ascii="Century Gothic" w:hAnsi="Century Gothic"/>
+          <w:sz w:val="28"/>
+          <w:szCs w:val="28"/>
+        </w:rPr>
+        <w:t>demo</w:t>
+      </w:r>
+      <w:r>
+        <w:rPr>
+          <w:rFonts w:ascii="Century Gothic" w:hAnsi="Century Gothic"/>
+          <w:sz w:val="28"/>
+          <w:szCs w:val="28"/>
+        </w:rPr>
+        <w:t xml:space="preserve">, </w:t>
+      </w:r>
+      <w:r>
+        <w:rPr>
+          <w:rFonts w:ascii="Century Gothic" w:hAnsi="Century Gothic"/>
+          <w:sz w:val="28"/>
+          <w:szCs w:val="28"/>
+        </w:rPr>
+        <w:t>we</w:t>
+      </w:r>
+      <w:r>
+        <w:rPr>
+          <w:rFonts w:ascii="Century Gothic" w:hAnsi="Century Gothic"/>
+          <w:sz w:val="28"/>
+          <w:szCs w:val="28"/>
+        </w:rPr>
+        <w:t xml:space="preserve"> have </w:t>
+      </w:r>
+      <w:r>
+        <w:rPr>
+          <w:rFonts w:ascii="Century Gothic" w:hAnsi="Century Gothic"/>
+          <w:sz w:val="28"/>
+          <w:szCs w:val="28"/>
+        </w:rPr>
+        <w:t>developed a</w:t>
+      </w:r>
+      <w:r>
+        <w:rPr>
+          <w:rFonts w:ascii="Century Gothic" w:hAnsi="Century Gothic"/>
+          <w:sz w:val="28"/>
+          <w:szCs w:val="28"/>
+        </w:rPr>
+        <w:t xml:space="preserve"> simple </w:t>
+      </w:r>
+      <w:r>
+        <w:rPr>
+          <w:rFonts w:ascii="Century Gothic" w:hAnsi="Century Gothic"/>
+          <w:sz w:val="28"/>
+          <w:szCs w:val="28"/>
+        </w:rPr>
+        <w:t xml:space="preserve">API </w:t>
+      </w:r>
+      <w:r>
+        <w:rPr>
+          <w:rFonts w:ascii="Century Gothic" w:hAnsi="Century Gothic"/>
+          <w:sz w:val="28"/>
+          <w:szCs w:val="28"/>
+        </w:rPr>
+        <w:t>which</w:t>
+      </w:r>
+      <w:r>
+        <w:rPr>
+          <w:rFonts w:ascii="Century Gothic" w:hAnsi="Century Gothic"/>
+          <w:sz w:val="28"/>
+          <w:szCs w:val="28"/>
+        </w:rPr>
+        <w:t xml:space="preserve"> takes input as customer feedback review </w:t>
+      </w:r>
+      <w:r>
+        <w:rPr>
+          <w:rFonts w:ascii="Century Gothic" w:hAnsi="Century Gothic"/>
+          <w:sz w:val="28"/>
+          <w:szCs w:val="28"/>
+        </w:rPr>
+        <w:t>text</w:t>
+      </w:r>
+      <w:r>
+        <w:rPr>
+          <w:rFonts w:ascii="Century Gothic" w:hAnsi="Century Gothic"/>
+          <w:sz w:val="28"/>
+          <w:szCs w:val="28"/>
+        </w:rPr>
+        <w:t>;</w:t>
+      </w:r>
+      <w:r>
+        <w:rPr>
+          <w:rFonts w:ascii="Century Gothic" w:hAnsi="Century Gothic"/>
+          <w:sz w:val="28"/>
+          <w:szCs w:val="28"/>
+        </w:rPr>
+        <w:t xml:space="preserve"> </w:t>
+      </w:r>
+      <w:r>
+        <w:rPr>
+          <w:rFonts w:ascii="Century Gothic" w:hAnsi="Century Gothic"/>
+          <w:sz w:val="28"/>
+          <w:szCs w:val="28"/>
+        </w:rPr>
+        <w:t xml:space="preserve">and </w:t>
+      </w:r>
+      <w:r>
+        <w:rPr>
+          <w:rFonts w:ascii="Century Gothic" w:hAnsi="Century Gothic"/>
+          <w:sz w:val="28"/>
+          <w:szCs w:val="28"/>
+        </w:rPr>
+        <w:t xml:space="preserve">pass </w:t>
+      </w:r>
+      <w:r>
+        <w:rPr>
+          <w:rFonts w:ascii="Century Gothic" w:hAnsi="Century Gothic"/>
+          <w:sz w:val="28"/>
+          <w:szCs w:val="28"/>
+        </w:rPr>
+        <w:t xml:space="preserve">the </w:t>
+      </w:r>
+      <w:r>
+        <w:rPr>
+          <w:rFonts w:ascii="Century Gothic" w:hAnsi="Century Gothic"/>
+          <w:sz w:val="28"/>
+          <w:szCs w:val="28"/>
+        </w:rPr>
+        <w:t>information to model</w:t>
+      </w:r>
+      <w:r>
+        <w:rPr>
+          <w:rFonts w:ascii="Century Gothic" w:hAnsi="Century Gothic"/>
+          <w:sz w:val="28"/>
+          <w:szCs w:val="28"/>
+        </w:rPr>
+        <w:t xml:space="preserve"> to predic</w:t>
+      </w:r>
+      <w:r>
+        <w:rPr>
+          <w:rFonts w:ascii="Century Gothic" w:hAnsi="Century Gothic"/>
+          <w:sz w:val="28"/>
+          <w:szCs w:val="28"/>
+        </w:rPr>
+        <w:t>t.</w:t>
+      </w:r>
+    </w:p>
+    <w:p>
+      <w:pPr>
+        <w:rPr>
+          <w:rFonts w:ascii="Century Gothic" w:hAnsi="Century Gothic"/>
+          <w:sz w:val="28"/>
+          <w:szCs w:val="28"/>
+        </w:rPr>
+      </w:pPr>
+    </w:p>
+    <w:p>
+      <w:pPr>
+        <w:rPr>
+          <w:rFonts w:ascii="Century Gothic" w:hAnsi="Century Gothic"/>
+          <w:sz w:val="28"/>
+          <w:szCs w:val="28"/>
+        </w:rPr>
+      </w:pPr>
+      <w:r>
+        <w:rPr>
+          <w:rFonts w:ascii="Century Gothic" w:hAnsi="Century Gothic"/>
+          <w:sz w:val="28"/>
+          <w:szCs w:val="28"/>
+        </w:rPr>
+        <w:t>O</w:t>
+      </w:r>
+      <w:r>
+        <w:rPr>
+          <w:rFonts w:ascii="Century Gothic" w:hAnsi="Century Gothic"/>
+          <w:sz w:val="28"/>
+          <w:szCs w:val="28"/>
+        </w:rPr>
+        <w:t xml:space="preserve">ur model will </w:t>
+      </w:r>
+      <w:r>
+        <w:rPr>
+          <w:rFonts w:ascii="Century Gothic" w:hAnsi="Century Gothic"/>
+          <w:sz w:val="28"/>
+          <w:szCs w:val="28"/>
+        </w:rPr>
+        <w:t>predict the customer sentiment</w:t>
+      </w:r>
+      <w:r>
+        <w:rPr>
+          <w:rFonts w:ascii="Century Gothic" w:hAnsi="Century Gothic"/>
+          <w:sz w:val="28"/>
+          <w:szCs w:val="28"/>
+        </w:rPr>
+        <w:t xml:space="preserve"> in zero or one. One for positive and zero for negative.</w:t>
+      </w:r>
+    </w:p>
+    <w:p>
+      <w:pPr>
+        <w:rPr>
+          <w:rFonts w:ascii="Century Gothic" w:hAnsi="Century Gothic"/>
+          <w:sz w:val="28"/>
+          <w:szCs w:val="28"/>
+        </w:rPr>
+      </w:pPr>
+    </w:p>
+    <w:p>
+      <w:pPr>
+        <w:rPr>
+          <w:rFonts w:ascii="Century Gothic" w:hAnsi="Century Gothic"/>
+          <w:sz w:val="28"/>
+          <w:szCs w:val="28"/>
+        </w:rPr>
+      </w:pPr>
+      <w:r>
+        <w:rPr>
+          <w:rFonts w:ascii="Century Gothic" w:hAnsi="Century Gothic"/>
+          <w:sz w:val="28"/>
+          <w:szCs w:val="28"/>
+        </w:rPr>
+        <w:t>We will see them in action in a moment.</w:t>
+      </w:r>
+    </w:p>
+    <w:p>
+      <w:pPr>
+        <w:rPr>
+          <w:rFonts w:ascii="Century Gothic" w:hAnsi="Century Gothic"/>
+          <w:sz w:val="28"/>
+          <w:szCs w:val="28"/>
+        </w:rPr>
+      </w:pPr>
+    </w:p>
+    <w:p>
+      <w:pPr>
+        <w:rPr>
+          <w:rFonts w:ascii="Century Gothic" w:hAnsi="Century Gothic"/>
+          <w:sz w:val="28"/>
+          <w:szCs w:val="28"/>
+        </w:rPr>
+      </w:pPr>
+    </w:p>
+    <w:p>
+      <w:pPr>
+        <w:rPr>
+          <w:rFonts w:ascii="Century Gothic" w:hAnsi="Century Gothic"/>
+          <w:sz w:val="28"/>
+          <w:szCs w:val="28"/>
+        </w:rPr>
+      </w:pPr>
+      <w:r>
+        <w:rPr>
+          <w:rFonts w:ascii="Century Gothic" w:hAnsi="Century Gothic"/>
+          <w:sz w:val="28"/>
+          <w:szCs w:val="28"/>
+        </w:rPr>
+        <w:t>T</w:t>
+      </w:r>
+      <w:r>
+        <w:rPr>
+          <w:rFonts w:ascii="Century Gothic" w:hAnsi="Century Gothic"/>
+          <w:sz w:val="28"/>
+          <w:szCs w:val="28"/>
+        </w:rPr>
+        <w:t>wo models have been deployed,</w:t>
+      </w:r>
+      <w:r>
+        <w:rPr>
+          <w:rFonts w:ascii="Century Gothic" w:hAnsi="Century Gothic"/>
+          <w:sz w:val="28"/>
+          <w:szCs w:val="28"/>
+        </w:rPr>
+        <w:t xml:space="preserve"> model one is classical and model 2 is deep learning</w:t>
+      </w:r>
+      <w:r>
+        <w:rPr>
+          <w:rFonts w:ascii="Century Gothic" w:hAnsi="Century Gothic"/>
+          <w:sz w:val="28"/>
+          <w:szCs w:val="28"/>
+        </w:rPr>
+        <w:t xml:space="preserve">.  </w:t>
+      </w:r>
+    </w:p>
+    <w:p>
+      <w:pPr>
+        <w:rPr>
+          <w:rFonts w:ascii="Century Gothic" w:hAnsi="Century Gothic"/>
+          <w:sz w:val="28"/>
+          <w:szCs w:val="28"/>
+        </w:rPr>
+      </w:pPr>
+    </w:p>
+    <w:p>
+      <w:pPr>
+        <w:rPr>
+          <w:rFonts w:ascii="Century Gothic" w:hAnsi="Century Gothic"/>
+          <w:sz w:val="28"/>
+          <w:szCs w:val="28"/>
+        </w:rPr>
+      </w:pPr>
+      <w:r>
+        <w:rPr>
+          <w:rFonts w:ascii="Century Gothic" w:hAnsi="Century Gothic"/>
+          <w:sz w:val="28"/>
+          <w:szCs w:val="28"/>
+        </w:rPr>
+        <w:t xml:space="preserve">Both </w:t>
       </w:r>
       <w:bookmarkStart w:id="0" w:name="_GoBack"/>
       <w:bookmarkEnd w:id="0"/>
@@ -1502,1259 +2801,16 @@
           <w:sz w:val="28"/>
           <w:szCs w:val="28"/>
         </w:rPr>
-        <w:t xml:space="preserve"> For demonstration purpose, we build two models. The first model</w:t>
-      </w:r>
-      <w:r>
-        <w:rPr>
-          <w:rFonts w:ascii="Century Gothic" w:hAnsi="Century Gothic"/>
-          <w:sz w:val="28"/>
-          <w:szCs w:val="28"/>
-        </w:rPr>
-        <w:t xml:space="preserve"> is</w:t>
-      </w:r>
-      <w:r>
-        <w:rPr>
-          <w:rFonts w:ascii="Century Gothic" w:hAnsi="Century Gothic"/>
-          <w:sz w:val="28"/>
-          <w:szCs w:val="28"/>
-        </w:rPr>
-        <w:t xml:space="preserve"> </w:t>
-      </w:r>
-      <w:r>
-        <w:rPr>
-          <w:rFonts w:ascii="Century Gothic" w:hAnsi="Century Gothic"/>
-          <w:sz w:val="28"/>
-          <w:szCs w:val="28"/>
-        </w:rPr>
-        <w:t xml:space="preserve">classical </w:t>
-      </w:r>
-      <w:r>
-        <w:rPr>
-          <w:rFonts w:ascii="Century Gothic" w:hAnsi="Century Gothic"/>
-          <w:sz w:val="28"/>
-          <w:szCs w:val="28"/>
-        </w:rPr>
-        <w:t xml:space="preserve">with Scikit learn </w:t>
-      </w:r>
-      <w:r>
-        <w:rPr>
-          <w:rFonts w:ascii="Century Gothic" w:hAnsi="Century Gothic"/>
-          <w:sz w:val="28"/>
-          <w:szCs w:val="28"/>
-        </w:rPr>
-        <w:t xml:space="preserve">and </w:t>
-      </w:r>
-      <w:r>
-        <w:rPr>
-          <w:rFonts w:ascii="Century Gothic" w:hAnsi="Century Gothic"/>
-          <w:sz w:val="28"/>
-          <w:szCs w:val="28"/>
-        </w:rPr>
-        <w:t>second</w:t>
-      </w:r>
-      <w:r>
-        <w:rPr>
-          <w:rFonts w:ascii="Century Gothic" w:hAnsi="Century Gothic"/>
-          <w:sz w:val="28"/>
-          <w:szCs w:val="28"/>
-        </w:rPr>
-        <w:t xml:space="preserve"> one is Deep Learning with </w:t>
-      </w:r>
-      <w:r>
-        <w:rPr>
-          <w:rFonts w:ascii="Century Gothic" w:hAnsi="Century Gothic"/>
-          <w:sz w:val="28"/>
-          <w:szCs w:val="28"/>
-        </w:rPr>
-        <w:t>TensorFlow.</w:t>
-      </w:r>
-      <w:r>
-        <w:rPr>
-          <w:rFonts w:ascii="Century Gothic" w:hAnsi="Century Gothic"/>
-          <w:sz w:val="28"/>
-          <w:szCs w:val="28"/>
-        </w:rPr>
-        <w:t xml:space="preserve"> Both models serve the same purpose, but they are architectural different. </w:t>
-      </w:r>
-    </w:p>
-    <w:p>
-      <w:pPr>
-        <w:rPr>
-          <w:rFonts w:ascii="Century Gothic" w:hAnsi="Century Gothic"/>
-          <w:sz w:val="28"/>
-          <w:szCs w:val="28"/>
-        </w:rPr>
-      </w:pPr>
-    </w:p>
-    <w:p>
-      <w:pPr>
-        <w:rPr>
-          <w:rFonts w:ascii="Century Gothic" w:hAnsi="Century Gothic"/>
-        </w:rPr>
-      </w:pPr>
-    </w:p>
-    <w:p>
-      <w:pPr>
-        <w:rPr>
-          <w:rFonts w:ascii="Century Gothic" w:hAnsi="Century Gothic"/>
-          <w:sz w:val="28"/>
-          <w:szCs w:val="28"/>
-        </w:rPr>
-      </w:pPr>
-      <w:r>
-        <w:rPr>
-          <w:rFonts w:ascii="Century Gothic" w:hAnsi="Century Gothic"/>
-          <w:sz w:val="28"/>
-          <w:szCs w:val="28"/>
-        </w:rPr>
-        <w:t xml:space="preserve">Stage 5 </w:t>
-      </w:r>
-    </w:p>
-    <w:p>
-      <w:pPr>
-        <w:rPr>
-          <w:rFonts w:ascii="Century Gothic" w:hAnsi="Century Gothic"/>
-          <w:sz w:val="28"/>
-          <w:szCs w:val="28"/>
-        </w:rPr>
-      </w:pPr>
-      <w:r>
-        <w:rPr>
-          <w:rFonts w:ascii="Century Gothic" w:hAnsi="Century Gothic"/>
-          <w:sz w:val="28"/>
-          <w:szCs w:val="28"/>
-        </w:rPr>
-        <w:t>Evaluation</w:t>
-      </w:r>
-      <w:r>
-        <w:rPr>
-          <w:rFonts w:ascii="Century Gothic" w:hAnsi="Century Gothic"/>
-          <w:sz w:val="28"/>
-          <w:szCs w:val="28"/>
-        </w:rPr>
-        <w:t xml:space="preserve">. </w:t>
-      </w:r>
-    </w:p>
-    <w:p>
-      <w:pPr>
-        <w:rPr>
-          <w:rFonts w:ascii="Century Gothic" w:hAnsi="Century Gothic"/>
-          <w:sz w:val="28"/>
-          <w:szCs w:val="28"/>
-        </w:rPr>
-      </w:pPr>
-      <w:r>
-        <w:rPr>
-          <w:rFonts w:ascii="Century Gothic" w:hAnsi="Century Gothic"/>
-          <w:sz w:val="28"/>
-          <w:szCs w:val="28"/>
-        </w:rPr>
-        <w:t>Evaluating machine learning algorithm is an essential part</w:t>
-      </w:r>
-      <w:r>
-        <w:rPr>
-          <w:rFonts w:ascii="Century Gothic" w:hAnsi="Century Gothic"/>
-          <w:sz w:val="28"/>
-          <w:szCs w:val="28"/>
-        </w:rPr>
-        <w:t>.</w:t>
-      </w:r>
-      <w:r>
-        <w:rPr>
-          <w:rFonts w:ascii="Century Gothic" w:hAnsi="Century Gothic"/>
-          <w:sz w:val="28"/>
-          <w:szCs w:val="28"/>
-        </w:rPr>
-        <w:t xml:space="preserve"> </w:t>
-      </w:r>
-    </w:p>
-    <w:p>
-      <w:pPr>
-        <w:rPr>
-          <w:rFonts w:ascii="Century Gothic" w:hAnsi="Century Gothic"/>
-          <w:sz w:val="28"/>
-          <w:szCs w:val="28"/>
-        </w:rPr>
-      </w:pPr>
-    </w:p>
-    <w:p>
-      <w:pPr>
-        <w:rPr>
-          <w:rFonts w:ascii="Century Gothic" w:hAnsi="Century Gothic"/>
-          <w:sz w:val="28"/>
-          <w:szCs w:val="28"/>
-        </w:rPr>
-      </w:pPr>
-      <w:r>
-        <w:rPr>
-          <w:rFonts w:ascii="Century Gothic" w:hAnsi="Century Gothic"/>
-          <w:sz w:val="28"/>
-          <w:szCs w:val="28"/>
-        </w:rPr>
-        <w:t xml:space="preserve">This visual called </w:t>
-      </w:r>
-      <w:r>
-        <w:rPr>
-          <w:rFonts w:ascii="Century Gothic" w:hAnsi="Century Gothic"/>
-          <w:sz w:val="28"/>
-          <w:szCs w:val="28"/>
-        </w:rPr>
-        <w:t>t</w:t>
-      </w:r>
-      <w:r>
-        <w:rPr>
-          <w:rFonts w:ascii="Century Gothic" w:hAnsi="Century Gothic"/>
-          <w:sz w:val="28"/>
-          <w:szCs w:val="28"/>
-        </w:rPr>
-        <w:t>he ROC</w:t>
-      </w:r>
-      <w:r>
-        <w:rPr>
-          <w:rFonts w:ascii="Century Gothic" w:hAnsi="Century Gothic"/>
-          <w:sz w:val="28"/>
-          <w:szCs w:val="28"/>
-        </w:rPr>
-        <w:t xml:space="preserve"> </w:t>
-      </w:r>
-      <w:r>
-        <w:rPr>
-          <w:rFonts w:ascii="Century Gothic" w:hAnsi="Century Gothic"/>
-          <w:sz w:val="28"/>
-          <w:szCs w:val="28"/>
-        </w:rPr>
-        <w:t>curve</w:t>
-      </w:r>
-      <w:r>
-        <w:rPr>
-          <w:rFonts w:ascii="Century Gothic" w:hAnsi="Century Gothic"/>
-          <w:sz w:val="28"/>
-          <w:szCs w:val="28"/>
-        </w:rPr>
-        <w:t>,</w:t>
-      </w:r>
-      <w:r>
-        <w:rPr>
-          <w:rFonts w:ascii="Century Gothic" w:hAnsi="Century Gothic"/>
-          <w:sz w:val="28"/>
-          <w:szCs w:val="28"/>
-        </w:rPr>
-        <w:t xml:space="preserve"> </w:t>
-      </w:r>
-      <w:r>
-        <w:rPr>
-          <w:rFonts w:ascii="Century Gothic" w:hAnsi="Century Gothic"/>
-          <w:sz w:val="28"/>
-          <w:szCs w:val="28"/>
-        </w:rPr>
-        <w:t>which m</w:t>
-      </w:r>
-      <w:r>
-        <w:rPr>
-          <w:rFonts w:ascii="Century Gothic" w:hAnsi="Century Gothic"/>
-          <w:sz w:val="28"/>
-          <w:szCs w:val="28"/>
-        </w:rPr>
-        <w:t>easure</w:t>
-      </w:r>
-      <w:r>
-        <w:rPr>
-          <w:rFonts w:ascii="Century Gothic" w:hAnsi="Century Gothic"/>
-          <w:sz w:val="28"/>
-          <w:szCs w:val="28"/>
-        </w:rPr>
-        <w:t>s</w:t>
-      </w:r>
-      <w:r>
-        <w:rPr>
-          <w:rFonts w:ascii="Century Gothic" w:hAnsi="Century Gothic"/>
-          <w:sz w:val="28"/>
-          <w:szCs w:val="28"/>
-        </w:rPr>
-        <w:t xml:space="preserve"> the true positive rate against the false positive rate at various threshold</w:t>
-      </w:r>
-      <w:r>
-        <w:rPr>
-          <w:rFonts w:ascii="Century Gothic" w:hAnsi="Century Gothic"/>
-          <w:sz w:val="28"/>
-          <w:szCs w:val="28"/>
-        </w:rPr>
-        <w:t>;</w:t>
-      </w:r>
-      <w:r>
-        <w:rPr>
-          <w:rFonts w:ascii="Century Gothic" w:hAnsi="Century Gothic"/>
-          <w:sz w:val="28"/>
-          <w:szCs w:val="28"/>
-        </w:rPr>
-        <w:t xml:space="preserve"> </w:t>
-      </w:r>
-      <w:r>
-        <w:rPr>
-          <w:rFonts w:ascii="Century Gothic" w:hAnsi="Century Gothic"/>
-          <w:sz w:val="28"/>
-          <w:szCs w:val="28"/>
-        </w:rPr>
-        <w:t xml:space="preserve">and </w:t>
-      </w:r>
-      <w:r>
-        <w:rPr>
-          <w:rFonts w:ascii="Century Gothic" w:hAnsi="Century Gothic"/>
-          <w:sz w:val="28"/>
-          <w:szCs w:val="28"/>
-        </w:rPr>
-        <w:t>AU</w:t>
-      </w:r>
-      <w:r>
-        <w:rPr>
-          <w:rFonts w:ascii="Century Gothic" w:hAnsi="Century Gothic"/>
-          <w:sz w:val="28"/>
-          <w:szCs w:val="28"/>
-        </w:rPr>
-        <w:t>C</w:t>
-      </w:r>
-      <w:r>
-        <w:rPr>
-          <w:rFonts w:ascii="Century Gothic" w:hAnsi="Century Gothic"/>
-          <w:sz w:val="28"/>
-          <w:szCs w:val="28"/>
-        </w:rPr>
-        <w:t xml:space="preserve"> c</w:t>
-      </w:r>
-      <w:r>
-        <w:rPr>
-          <w:rFonts w:ascii="Century Gothic" w:hAnsi="Century Gothic"/>
-          <w:sz w:val="28"/>
-          <w:szCs w:val="28"/>
-        </w:rPr>
-        <w:t>urve,</w:t>
-      </w:r>
-      <w:r>
-        <w:rPr>
-          <w:rFonts w:ascii="Century Gothic" w:hAnsi="Century Gothic"/>
-          <w:sz w:val="28"/>
-          <w:szCs w:val="28"/>
-        </w:rPr>
-        <w:t xml:space="preserve"> </w:t>
-      </w:r>
-      <w:r>
-        <w:rPr>
-          <w:rFonts w:ascii="Century Gothic" w:hAnsi="Century Gothic"/>
-          <w:sz w:val="28"/>
-          <w:szCs w:val="28"/>
-        </w:rPr>
-        <w:t xml:space="preserve">is </w:t>
-      </w:r>
-      <w:r>
-        <w:rPr>
-          <w:rFonts w:ascii="Century Gothic" w:hAnsi="Century Gothic"/>
-          <w:color w:val="000000" w:themeColor="text1"/>
-          <w:sz w:val="28"/>
-          <w:szCs w:val="28"/>
-        </w:rPr>
-        <w:t>use</w:t>
-      </w:r>
-      <w:r>
-        <w:rPr>
-          <w:rFonts w:ascii="Century Gothic" w:hAnsi="Century Gothic"/>
-          <w:color w:val="000000" w:themeColor="text1"/>
-          <w:sz w:val="28"/>
-          <w:szCs w:val="28"/>
-        </w:rPr>
-        <w:t>d</w:t>
-      </w:r>
-      <w:r>
-        <w:rPr>
-          <w:rFonts w:ascii="Century Gothic" w:hAnsi="Century Gothic"/>
-          <w:color w:val="000000" w:themeColor="text1"/>
-          <w:sz w:val="28"/>
-          <w:szCs w:val="28"/>
-        </w:rPr>
-        <w:t xml:space="preserve"> </w:t>
-      </w:r>
-      <w:r>
-        <w:rPr>
-          <w:rFonts w:ascii="Century Gothic" w:hAnsi="Century Gothic"/>
-          <w:sz w:val="28"/>
-          <w:szCs w:val="28"/>
-        </w:rPr>
-        <w:t>for binary classification problem</w:t>
-      </w:r>
-      <w:r>
-        <w:rPr>
-          <w:rFonts w:ascii="Century Gothic" w:hAnsi="Century Gothic"/>
-          <w:sz w:val="28"/>
-          <w:szCs w:val="28"/>
-        </w:rPr>
-        <w:t>.</w:t>
-      </w:r>
-    </w:p>
-    <w:p>
-      <w:pPr>
-        <w:rPr>
-          <w:rFonts w:ascii="Century Gothic" w:hAnsi="Century Gothic"/>
-          <w:sz w:val="28"/>
-          <w:szCs w:val="28"/>
-        </w:rPr>
-      </w:pPr>
-    </w:p>
-    <w:p>
-      <w:pPr>
-        <w:rPr>
-          <w:rFonts w:ascii="Century Gothic" w:hAnsi="Century Gothic"/>
-          <w:sz w:val="28"/>
-          <w:szCs w:val="28"/>
-        </w:rPr>
-      </w:pPr>
-      <w:r>
-        <w:rPr>
-          <w:rFonts w:ascii="Century Gothic" w:hAnsi="Century Gothic"/>
-          <w:sz w:val="28"/>
-          <w:szCs w:val="28"/>
-        </w:rPr>
-        <w:t xml:space="preserve">We are able to achieve </w:t>
-      </w:r>
-      <w:r>
-        <w:rPr>
-          <w:rFonts w:ascii="Century Gothic" w:hAnsi="Century Gothic"/>
-          <w:sz w:val="28"/>
-          <w:szCs w:val="28"/>
-        </w:rPr>
-        <w:t>EIGHTY-NINE PERCENT</w:t>
-      </w:r>
-      <w:r>
-        <w:rPr>
-          <w:rFonts w:ascii="Century Gothic" w:hAnsi="Century Gothic"/>
-          <w:sz w:val="28"/>
-          <w:szCs w:val="28"/>
-        </w:rPr>
-        <w:t xml:space="preserve"> accuracy.</w:t>
-      </w:r>
-    </w:p>
-    <w:p>
-      <w:pPr>
-        <w:rPr>
-          <w:rFonts w:ascii="Century Gothic" w:hAnsi="Century Gothic"/>
-          <w:sz w:val="28"/>
-          <w:szCs w:val="28"/>
-        </w:rPr>
-      </w:pPr>
-    </w:p>
-    <w:p>
-      <w:pPr>
-        <w:rPr>
-          <w:rFonts w:ascii="Century Gothic" w:hAnsi="Century Gothic"/>
-        </w:rPr>
-      </w:pPr>
-    </w:p>
-    <w:p>
-      <w:pPr>
-        <w:rPr>
-          <w:rFonts w:ascii="Century Gothic" w:hAnsi="Century Gothic"/>
-          <w:sz w:val="28"/>
-          <w:szCs w:val="28"/>
-        </w:rPr>
-      </w:pPr>
-    </w:p>
-    <w:p>
-      <w:pPr>
-        <w:rPr>
-          <w:rFonts w:ascii="Century Gothic" w:hAnsi="Century Gothic"/>
-          <w:sz w:val="28"/>
-          <w:szCs w:val="28"/>
-        </w:rPr>
-      </w:pPr>
-      <w:r>
-        <w:rPr>
-          <w:rFonts w:ascii="Century Gothic" w:hAnsi="Century Gothic"/>
-          <w:sz w:val="28"/>
-          <w:szCs w:val="28"/>
-        </w:rPr>
-        <w:t>This visual is called c</w:t>
-      </w:r>
-      <w:r>
-        <w:rPr>
-          <w:rFonts w:ascii="Century Gothic" w:hAnsi="Century Gothic"/>
-          <w:sz w:val="28"/>
-          <w:szCs w:val="28"/>
-        </w:rPr>
-        <w:t xml:space="preserve">onfusion </w:t>
-      </w:r>
-      <w:r>
-        <w:rPr>
-          <w:rFonts w:ascii="Century Gothic" w:hAnsi="Century Gothic"/>
-          <w:sz w:val="28"/>
-          <w:szCs w:val="28"/>
-        </w:rPr>
-        <w:t>m</w:t>
-      </w:r>
-      <w:r>
-        <w:rPr>
-          <w:rFonts w:ascii="Century Gothic" w:hAnsi="Century Gothic"/>
-          <w:sz w:val="28"/>
-          <w:szCs w:val="28"/>
-        </w:rPr>
-        <w:t>atrix</w:t>
-      </w:r>
-      <w:r>
-        <w:rPr>
-          <w:rFonts w:ascii="Century Gothic" w:hAnsi="Century Gothic"/>
-          <w:sz w:val="28"/>
-          <w:szCs w:val="28"/>
-        </w:rPr>
-        <w:t xml:space="preserve"> shows you numerically how the model </w:t>
-      </w:r>
-      <w:r>
-        <w:rPr>
-          <w:rFonts w:ascii="Century Gothic" w:hAnsi="Century Gothic"/>
-          <w:sz w:val="28"/>
-          <w:szCs w:val="28"/>
-        </w:rPr>
-        <w:t>performed</w:t>
-      </w:r>
-      <w:r>
-        <w:rPr>
-          <w:rFonts w:ascii="Century Gothic" w:hAnsi="Century Gothic"/>
-          <w:sz w:val="28"/>
-          <w:szCs w:val="28"/>
-        </w:rPr>
-        <w:t xml:space="preserve">. 11550/80931 true positive and true negative are classified correctly.  </w:t>
-      </w:r>
-    </w:p>
-    <w:p>
-      <w:pPr>
-        <w:rPr>
-          <w:rFonts w:ascii="Century Gothic" w:hAnsi="Century Gothic"/>
-          <w:sz w:val="28"/>
-          <w:szCs w:val="28"/>
-        </w:rPr>
-      </w:pPr>
-    </w:p>
-    <w:p>
-      <w:pPr>
-        <w:rPr>
-          <w:rFonts w:ascii="Century Gothic" w:hAnsi="Century Gothic"/>
-        </w:rPr>
-      </w:pPr>
-    </w:p>
-    <w:p>
-      <w:pPr>
-        <w:rPr>
-          <w:rFonts w:ascii="Century Gothic" w:hAnsi="Century Gothic"/>
-          <w:sz w:val="28"/>
-          <w:szCs w:val="28"/>
-        </w:rPr>
-      </w:pPr>
-      <w:r>
-        <w:rPr>
-          <w:rFonts w:ascii="Century Gothic" w:hAnsi="Century Gothic"/>
-          <w:sz w:val="28"/>
-          <w:szCs w:val="28"/>
-        </w:rPr>
-        <w:t>The classification report visualizer displays the precision, recall, F1</w:t>
-      </w:r>
-      <w:r>
-        <w:rPr>
-          <w:rFonts w:ascii="Century Gothic" w:hAnsi="Century Gothic"/>
-          <w:sz w:val="28"/>
-          <w:szCs w:val="28"/>
-        </w:rPr>
-        <w:t xml:space="preserve"> score</w:t>
-      </w:r>
-      <w:r>
-        <w:rPr>
-          <w:rFonts w:ascii="Century Gothic" w:hAnsi="Century Gothic"/>
-          <w:sz w:val="28"/>
-          <w:szCs w:val="28"/>
-        </w:rPr>
-        <w:t xml:space="preserve">, and support scores for the model. </w:t>
-      </w:r>
-    </w:p>
-    <w:p>
-      <w:pPr>
-        <w:rPr>
-          <w:rFonts w:ascii="Century Gothic" w:hAnsi="Century Gothic"/>
-          <w:sz w:val="28"/>
-          <w:szCs w:val="28"/>
-        </w:rPr>
-      </w:pPr>
-    </w:p>
-    <w:p>
-      <w:pPr>
-        <w:rPr>
-          <w:rFonts w:ascii="Century Gothic" w:hAnsi="Century Gothic"/>
-          <w:sz w:val="28"/>
-          <w:szCs w:val="28"/>
-        </w:rPr>
-      </w:pPr>
-      <w:r>
-        <w:rPr>
-          <w:rFonts w:ascii="Century Gothic" w:hAnsi="Century Gothic"/>
-          <w:sz w:val="28"/>
-          <w:szCs w:val="28"/>
-        </w:rPr>
-        <w:t xml:space="preserve">We evaluated our model, Good idea to </w:t>
-      </w:r>
-      <w:r>
-        <w:rPr>
-          <w:rFonts w:ascii="Century Gothic" w:hAnsi="Century Gothic"/>
-          <w:sz w:val="28"/>
-          <w:szCs w:val="28"/>
-        </w:rPr>
-        <w:t xml:space="preserve">Unit </w:t>
-      </w:r>
-      <w:r>
-        <w:rPr>
-          <w:rFonts w:ascii="Century Gothic" w:hAnsi="Century Gothic"/>
-          <w:sz w:val="28"/>
-          <w:szCs w:val="28"/>
-        </w:rPr>
-        <w:t>Test our</w:t>
-      </w:r>
-      <w:r>
-        <w:rPr>
-          <w:rFonts w:ascii="Century Gothic" w:hAnsi="Century Gothic"/>
-          <w:sz w:val="28"/>
-          <w:szCs w:val="28"/>
-        </w:rPr>
-        <w:t xml:space="preserve"> </w:t>
-      </w:r>
-      <w:r>
-        <w:rPr>
-          <w:rFonts w:ascii="Century Gothic" w:hAnsi="Century Gothic"/>
-          <w:sz w:val="28"/>
-          <w:szCs w:val="28"/>
-        </w:rPr>
-        <w:t xml:space="preserve">model, </w:t>
-      </w:r>
-      <w:r>
-        <w:rPr>
-          <w:rFonts w:ascii="Century Gothic" w:hAnsi="Century Gothic"/>
-          <w:sz w:val="28"/>
-          <w:szCs w:val="28"/>
-        </w:rPr>
-        <w:t xml:space="preserve">the data we have prepared for our unit testing, </w:t>
-      </w:r>
-      <w:r>
-        <w:rPr>
-          <w:rFonts w:ascii="Century Gothic" w:hAnsi="Century Gothic"/>
-          <w:sz w:val="28"/>
-          <w:szCs w:val="28"/>
-        </w:rPr>
-        <w:t xml:space="preserve">where </w:t>
-      </w:r>
-      <w:r>
-        <w:rPr>
-          <w:rFonts w:ascii="Century Gothic" w:hAnsi="Century Gothic"/>
-          <w:sz w:val="28"/>
-          <w:szCs w:val="28"/>
-        </w:rPr>
-        <w:t>our</w:t>
-      </w:r>
-      <w:r>
-        <w:rPr>
-          <w:rFonts w:ascii="Century Gothic" w:hAnsi="Century Gothic"/>
-          <w:sz w:val="28"/>
-          <w:szCs w:val="28"/>
-        </w:rPr>
-        <w:t xml:space="preserve"> model has not </w:t>
-      </w:r>
-      <w:r>
-        <w:rPr>
-          <w:rFonts w:ascii="Century Gothic" w:hAnsi="Century Gothic"/>
-          <w:sz w:val="28"/>
-          <w:szCs w:val="28"/>
-        </w:rPr>
-        <w:t>seen</w:t>
-      </w:r>
-      <w:r>
-        <w:rPr>
-          <w:rFonts w:ascii="Century Gothic" w:hAnsi="Century Gothic"/>
-          <w:sz w:val="28"/>
-          <w:szCs w:val="28"/>
-        </w:rPr>
-        <w:t xml:space="preserve"> the</w:t>
-      </w:r>
-      <w:r>
-        <w:rPr>
-          <w:rFonts w:ascii="Century Gothic" w:hAnsi="Century Gothic"/>
-          <w:sz w:val="28"/>
-          <w:szCs w:val="28"/>
-        </w:rPr>
-        <w:t>se</w:t>
-      </w:r>
-      <w:r>
-        <w:rPr>
-          <w:rFonts w:ascii="Century Gothic" w:hAnsi="Century Gothic"/>
-          <w:sz w:val="28"/>
-          <w:szCs w:val="28"/>
-        </w:rPr>
-        <w:t xml:space="preserve"> data before. </w:t>
-      </w:r>
-      <w:r>
-        <w:rPr>
-          <w:rFonts w:ascii="Century Gothic" w:hAnsi="Century Gothic"/>
-          <w:sz w:val="28"/>
-          <w:szCs w:val="28"/>
-        </w:rPr>
-        <w:t>we</w:t>
-      </w:r>
-      <w:r>
-        <w:rPr>
-          <w:rFonts w:ascii="Century Gothic" w:hAnsi="Century Gothic"/>
-          <w:sz w:val="28"/>
-          <w:szCs w:val="28"/>
-        </w:rPr>
-        <w:t xml:space="preserve"> have taken 100 records</w:t>
-      </w:r>
-      <w:r>
-        <w:rPr>
-          <w:rFonts w:ascii="Century Gothic" w:hAnsi="Century Gothic"/>
-          <w:sz w:val="28"/>
-          <w:szCs w:val="28"/>
-        </w:rPr>
-        <w:t xml:space="preserve">, here are the results, </w:t>
-      </w:r>
-      <w:r>
-        <w:rPr>
-          <w:rFonts w:ascii="Century Gothic" w:hAnsi="Century Gothic"/>
-          <w:sz w:val="28"/>
-          <w:szCs w:val="28"/>
-        </w:rPr>
-        <w:t>we</w:t>
-      </w:r>
-      <w:r>
-        <w:rPr>
-          <w:rFonts w:ascii="Century Gothic" w:hAnsi="Century Gothic"/>
-          <w:sz w:val="28"/>
-          <w:szCs w:val="28"/>
-        </w:rPr>
-        <w:t xml:space="preserve"> can see them in action in a moment.</w:t>
-      </w:r>
-    </w:p>
-    <w:p>
-      <w:pPr>
-        <w:rPr>
-          <w:rFonts w:ascii="Century Gothic" w:hAnsi="Century Gothic"/>
-          <w:sz w:val="28"/>
-          <w:szCs w:val="28"/>
-        </w:rPr>
-      </w:pPr>
-    </w:p>
-    <w:p>
-      <w:pPr>
-        <w:rPr>
-          <w:rFonts w:ascii="Century Gothic" w:hAnsi="Century Gothic"/>
-          <w:b/>
-        </w:rPr>
-      </w:pPr>
-    </w:p>
-    <w:p>
-      <w:pPr>
-        <w:rPr>
-          <w:rFonts w:ascii="Century Gothic" w:hAnsi="Century Gothic"/>
-          <w:sz w:val="28"/>
-          <w:szCs w:val="28"/>
-        </w:rPr>
-      </w:pPr>
-      <w:r>
-        <w:rPr>
-          <w:rFonts w:ascii="Century Gothic" w:hAnsi="Century Gothic"/>
-          <w:sz w:val="28"/>
-          <w:szCs w:val="28"/>
-        </w:rPr>
-        <w:t xml:space="preserve">Moving to </w:t>
-      </w:r>
-      <w:r>
-        <w:rPr>
-          <w:rFonts w:ascii="Century Gothic" w:hAnsi="Century Gothic"/>
-          <w:sz w:val="28"/>
-          <w:szCs w:val="28"/>
-        </w:rPr>
-        <w:t>s</w:t>
-      </w:r>
-      <w:r>
-        <w:rPr>
-          <w:rFonts w:ascii="Century Gothic" w:hAnsi="Century Gothic"/>
-          <w:sz w:val="28"/>
-          <w:szCs w:val="28"/>
-        </w:rPr>
-        <w:t xml:space="preserve">tage </w:t>
-      </w:r>
-      <w:proofErr w:type="gramStart"/>
-      <w:r>
-        <w:rPr>
-          <w:rFonts w:ascii="Century Gothic" w:hAnsi="Century Gothic"/>
-          <w:sz w:val="28"/>
-          <w:szCs w:val="28"/>
-        </w:rPr>
-        <w:t>6</w:t>
-      </w:r>
-      <w:r>
-        <w:rPr>
-          <w:rFonts w:ascii="Century Gothic" w:hAnsi="Century Gothic"/>
-          <w:sz w:val="28"/>
-          <w:szCs w:val="28"/>
-        </w:rPr>
-        <w:t xml:space="preserve"> </w:t>
-      </w:r>
-      <w:r>
-        <w:rPr>
-          <w:rFonts w:ascii="Century Gothic" w:hAnsi="Century Gothic"/>
-          <w:sz w:val="28"/>
-          <w:szCs w:val="28"/>
-        </w:rPr>
-        <w:t>:</w:t>
-      </w:r>
-      <w:proofErr w:type="gramEnd"/>
-      <w:r>
-        <w:rPr>
-          <w:rFonts w:ascii="Century Gothic" w:hAnsi="Century Gothic"/>
-          <w:sz w:val="28"/>
-          <w:szCs w:val="28"/>
-        </w:rPr>
-        <w:t xml:space="preserve"> </w:t>
-      </w:r>
-      <w:r>
-        <w:rPr>
-          <w:rFonts w:ascii="Century Gothic" w:hAnsi="Century Gothic"/>
-          <w:sz w:val="28"/>
-          <w:szCs w:val="28"/>
-        </w:rPr>
-        <w:t>Deployment</w:t>
-      </w:r>
-      <w:r>
-        <w:rPr>
-          <w:rFonts w:ascii="Century Gothic" w:hAnsi="Century Gothic"/>
-          <w:sz w:val="28"/>
-          <w:szCs w:val="28"/>
-        </w:rPr>
-        <w:t>.</w:t>
-      </w:r>
-      <w:r>
-        <w:rPr>
-          <w:rFonts w:ascii="Century Gothic" w:hAnsi="Century Gothic"/>
-          <w:sz w:val="28"/>
-          <w:szCs w:val="28"/>
-        </w:rPr>
-        <w:t xml:space="preserve"> </w:t>
-      </w:r>
-      <w:r>
-        <w:rPr>
-          <w:rFonts w:ascii="Century Gothic" w:hAnsi="Century Gothic"/>
-          <w:sz w:val="28"/>
-          <w:szCs w:val="28"/>
-        </w:rPr>
-        <w:t xml:space="preserve">The last process of the entire framework is the </w:t>
-      </w:r>
-      <w:r>
-        <w:rPr>
-          <w:rFonts w:ascii="Century Gothic" w:hAnsi="Century Gothic"/>
-          <w:sz w:val="28"/>
-          <w:szCs w:val="28"/>
-        </w:rPr>
-        <w:t>deployment</w:t>
-      </w:r>
-      <w:r>
-        <w:rPr>
-          <w:rFonts w:ascii="Century Gothic" w:hAnsi="Century Gothic"/>
-          <w:sz w:val="28"/>
-          <w:szCs w:val="28"/>
-        </w:rPr>
-        <w:t xml:space="preserve">. We have trained </w:t>
-      </w:r>
-      <w:r>
-        <w:rPr>
-          <w:rFonts w:ascii="Century Gothic" w:hAnsi="Century Gothic"/>
-          <w:sz w:val="28"/>
-          <w:szCs w:val="28"/>
-        </w:rPr>
-        <w:t>our</w:t>
-      </w:r>
-      <w:r>
-        <w:rPr>
-          <w:rFonts w:ascii="Century Gothic" w:hAnsi="Century Gothic"/>
-          <w:sz w:val="28"/>
-          <w:szCs w:val="28"/>
-        </w:rPr>
-        <w:t xml:space="preserve"> model and achieved very good accuracy score ~89%. </w:t>
-      </w:r>
-    </w:p>
-    <w:p>
-      <w:pPr>
-        <w:rPr>
-          <w:rFonts w:ascii="Century Gothic" w:hAnsi="Century Gothic"/>
-          <w:sz w:val="28"/>
-          <w:szCs w:val="28"/>
-        </w:rPr>
-      </w:pPr>
-    </w:p>
-    <w:p>
-      <w:pPr>
-        <w:rPr>
-          <w:rFonts w:ascii="Century Gothic" w:hAnsi="Century Gothic"/>
-          <w:sz w:val="28"/>
-          <w:szCs w:val="28"/>
-        </w:rPr>
-      </w:pPr>
-      <w:r>
-        <w:rPr>
-          <w:rFonts w:ascii="Century Gothic" w:hAnsi="Century Gothic"/>
-          <w:sz w:val="28"/>
-          <w:szCs w:val="28"/>
-        </w:rPr>
-        <w:t xml:space="preserve">Now </w:t>
-      </w:r>
-      <w:r>
-        <w:rPr>
-          <w:rFonts w:ascii="Century Gothic" w:hAnsi="Century Gothic"/>
-          <w:sz w:val="28"/>
-          <w:szCs w:val="28"/>
-        </w:rPr>
-        <w:t>we will use this model for our real time demo.</w:t>
-      </w:r>
-    </w:p>
-    <w:p>
-      <w:pPr>
-        <w:rPr>
-          <w:rFonts w:ascii="Century Gothic" w:hAnsi="Century Gothic"/>
-          <w:sz w:val="28"/>
-          <w:szCs w:val="28"/>
-        </w:rPr>
-      </w:pPr>
-    </w:p>
-    <w:p>
-      <w:pPr>
-        <w:rPr>
-          <w:rFonts w:ascii="Century Gothic" w:hAnsi="Century Gothic"/>
-          <w:sz w:val="28"/>
-          <w:szCs w:val="28"/>
-        </w:rPr>
-      </w:pPr>
-      <w:r>
-        <w:rPr>
-          <w:rFonts w:ascii="Century Gothic" w:hAnsi="Century Gothic"/>
-          <w:sz w:val="28"/>
-          <w:szCs w:val="28"/>
-        </w:rPr>
-        <w:t xml:space="preserve">We have </w:t>
-      </w:r>
-      <w:r>
-        <w:rPr>
-          <w:rFonts w:ascii="Century Gothic" w:hAnsi="Century Gothic"/>
-          <w:sz w:val="28"/>
-          <w:szCs w:val="28"/>
-        </w:rPr>
-        <w:t>developed a</w:t>
-      </w:r>
-      <w:r>
-        <w:rPr>
-          <w:rFonts w:ascii="Century Gothic" w:hAnsi="Century Gothic"/>
-          <w:sz w:val="28"/>
-          <w:szCs w:val="28"/>
-        </w:rPr>
-        <w:t xml:space="preserve"> simple </w:t>
-      </w:r>
-      <w:r>
-        <w:rPr>
-          <w:rFonts w:ascii="Century Gothic" w:hAnsi="Century Gothic"/>
-          <w:sz w:val="28"/>
-          <w:szCs w:val="28"/>
-        </w:rPr>
-        <w:t xml:space="preserve">API </w:t>
-      </w:r>
-      <w:r>
-        <w:rPr>
-          <w:rFonts w:ascii="Century Gothic" w:hAnsi="Century Gothic"/>
-          <w:sz w:val="28"/>
-          <w:szCs w:val="28"/>
-        </w:rPr>
-        <w:t>which</w:t>
-      </w:r>
-      <w:r>
-        <w:rPr>
-          <w:rFonts w:ascii="Century Gothic" w:hAnsi="Century Gothic"/>
-          <w:sz w:val="28"/>
-          <w:szCs w:val="28"/>
-        </w:rPr>
-        <w:t xml:space="preserve"> takes input as customer feedback review </w:t>
-      </w:r>
-      <w:r>
-        <w:rPr>
-          <w:rFonts w:ascii="Century Gothic" w:hAnsi="Century Gothic"/>
-          <w:sz w:val="28"/>
-          <w:szCs w:val="28"/>
-        </w:rPr>
-        <w:t>text</w:t>
-      </w:r>
-      <w:r>
-        <w:rPr>
-          <w:rFonts w:ascii="Century Gothic" w:hAnsi="Century Gothic"/>
-          <w:sz w:val="28"/>
-          <w:szCs w:val="28"/>
-        </w:rPr>
-        <w:t>;</w:t>
-      </w:r>
-      <w:r>
-        <w:rPr>
-          <w:rFonts w:ascii="Century Gothic" w:hAnsi="Century Gothic"/>
-          <w:sz w:val="28"/>
-          <w:szCs w:val="28"/>
-        </w:rPr>
-        <w:t xml:space="preserve"> </w:t>
-      </w:r>
-      <w:r>
-        <w:rPr>
-          <w:rFonts w:ascii="Century Gothic" w:hAnsi="Century Gothic"/>
-          <w:sz w:val="28"/>
-          <w:szCs w:val="28"/>
-        </w:rPr>
-        <w:t xml:space="preserve">and </w:t>
-      </w:r>
-      <w:r>
-        <w:rPr>
-          <w:rFonts w:ascii="Century Gothic" w:hAnsi="Century Gothic"/>
-          <w:sz w:val="28"/>
-          <w:szCs w:val="28"/>
-        </w:rPr>
-        <w:t xml:space="preserve">pass </w:t>
-      </w:r>
-      <w:r>
-        <w:rPr>
-          <w:rFonts w:ascii="Century Gothic" w:hAnsi="Century Gothic"/>
-          <w:sz w:val="28"/>
-          <w:szCs w:val="28"/>
-        </w:rPr>
-        <w:t xml:space="preserve">the </w:t>
-      </w:r>
-      <w:r>
-        <w:rPr>
-          <w:rFonts w:ascii="Century Gothic" w:hAnsi="Century Gothic"/>
-          <w:sz w:val="28"/>
-          <w:szCs w:val="28"/>
-        </w:rPr>
-        <w:t>information to model</w:t>
-      </w:r>
-      <w:r>
-        <w:rPr>
-          <w:rFonts w:ascii="Century Gothic" w:hAnsi="Century Gothic"/>
-          <w:sz w:val="28"/>
-          <w:szCs w:val="28"/>
-        </w:rPr>
-        <w:t xml:space="preserve"> to predict</w:t>
-      </w:r>
-    </w:p>
-    <w:p>
-      <w:pPr>
-        <w:rPr>
-          <w:rFonts w:ascii="Century Gothic" w:hAnsi="Century Gothic"/>
-          <w:sz w:val="28"/>
-          <w:szCs w:val="28"/>
-        </w:rPr>
-      </w:pPr>
-    </w:p>
-    <w:p>
-      <w:pPr>
-        <w:rPr>
-          <w:rFonts w:ascii="Century Gothic" w:hAnsi="Century Gothic"/>
-          <w:sz w:val="28"/>
-          <w:szCs w:val="28"/>
-        </w:rPr>
-      </w:pPr>
-      <w:r>
-        <w:rPr>
-          <w:rFonts w:ascii="Century Gothic" w:hAnsi="Century Gothic"/>
-          <w:sz w:val="28"/>
-          <w:szCs w:val="28"/>
-        </w:rPr>
-        <w:t xml:space="preserve">As </w:t>
-      </w:r>
-      <w:r>
-        <w:rPr>
-          <w:rFonts w:ascii="Century Gothic" w:hAnsi="Century Gothic"/>
-          <w:sz w:val="28"/>
-          <w:szCs w:val="28"/>
-        </w:rPr>
-        <w:t xml:space="preserve">we know </w:t>
-      </w:r>
-      <w:r>
-        <w:rPr>
-          <w:rFonts w:ascii="Century Gothic" w:hAnsi="Century Gothic"/>
-          <w:sz w:val="28"/>
-          <w:szCs w:val="28"/>
-        </w:rPr>
-        <w:t xml:space="preserve">this is a binary classification, our model will </w:t>
-      </w:r>
-      <w:r>
-        <w:rPr>
-          <w:rFonts w:ascii="Century Gothic" w:hAnsi="Century Gothic"/>
-          <w:sz w:val="28"/>
-          <w:szCs w:val="28"/>
-        </w:rPr>
-        <w:t>predict the customer sentiment</w:t>
-      </w:r>
-      <w:r>
-        <w:rPr>
-          <w:rFonts w:ascii="Century Gothic" w:hAnsi="Century Gothic"/>
-          <w:sz w:val="28"/>
-          <w:szCs w:val="28"/>
-        </w:rPr>
-        <w:t xml:space="preserve"> in zero</w:t>
-      </w:r>
-      <w:r>
-        <w:rPr>
-          <w:rFonts w:ascii="Century Gothic" w:hAnsi="Century Gothic"/>
-          <w:sz w:val="28"/>
-          <w:szCs w:val="28"/>
-        </w:rPr>
-        <w:t xml:space="preserve"> or one</w:t>
-      </w:r>
-      <w:r>
-        <w:rPr>
-          <w:rFonts w:ascii="Century Gothic" w:hAnsi="Century Gothic"/>
-          <w:sz w:val="28"/>
-          <w:szCs w:val="28"/>
-        </w:rPr>
-        <w:t xml:space="preserve">. One for </w:t>
-      </w:r>
-      <w:r>
-        <w:rPr>
-          <w:rFonts w:ascii="Century Gothic" w:hAnsi="Century Gothic"/>
-          <w:sz w:val="28"/>
-          <w:szCs w:val="28"/>
-        </w:rPr>
-        <w:t>p</w:t>
-      </w:r>
-      <w:r>
-        <w:rPr>
-          <w:rFonts w:ascii="Century Gothic" w:hAnsi="Century Gothic"/>
-          <w:sz w:val="28"/>
-          <w:szCs w:val="28"/>
-        </w:rPr>
-        <w:t>ositive and zero for negative.</w:t>
-      </w:r>
-    </w:p>
-    <w:p>
-      <w:pPr>
-        <w:rPr>
-          <w:rFonts w:ascii="Century Gothic" w:hAnsi="Century Gothic"/>
-          <w:sz w:val="28"/>
-          <w:szCs w:val="28"/>
-        </w:rPr>
-      </w:pPr>
-    </w:p>
-    <w:p>
-      <w:pPr>
-        <w:rPr>
-          <w:rFonts w:ascii="Century Gothic" w:hAnsi="Century Gothic"/>
-          <w:sz w:val="28"/>
-          <w:szCs w:val="28"/>
-        </w:rPr>
-      </w:pPr>
-      <w:r>
-        <w:rPr>
-          <w:rFonts w:ascii="Century Gothic" w:hAnsi="Century Gothic"/>
-          <w:sz w:val="28"/>
-          <w:szCs w:val="28"/>
-        </w:rPr>
-        <w:t xml:space="preserve"> </w:t>
-      </w:r>
-    </w:p>
-    <w:p>
-      <w:pPr>
-        <w:rPr>
-          <w:rFonts w:ascii="Century Gothic" w:hAnsi="Century Gothic"/>
-        </w:rPr>
-      </w:pPr>
-    </w:p>
-    <w:p>
-      <w:pPr>
-        <w:rPr>
-          <w:rFonts w:ascii="Century Gothic" w:hAnsi="Century Gothic"/>
-        </w:rPr>
-      </w:pPr>
-    </w:p>
-    <w:p>
-      <w:pPr>
-        <w:rPr>
-          <w:rFonts w:ascii="Century Gothic" w:hAnsi="Century Gothic"/>
-          <w:sz w:val="28"/>
-          <w:szCs w:val="28"/>
-        </w:rPr>
-      </w:pPr>
-      <w:r>
-        <w:rPr>
-          <w:rFonts w:ascii="Century Gothic" w:hAnsi="Century Gothic"/>
-          <w:sz w:val="28"/>
-          <w:szCs w:val="28"/>
-        </w:rPr>
-        <w:t xml:space="preserve">Let’s move into demo. </w:t>
-      </w:r>
-      <w:r>
-        <w:rPr>
-          <w:rFonts w:ascii="Century Gothic" w:hAnsi="Century Gothic"/>
-          <w:sz w:val="28"/>
-          <w:szCs w:val="28"/>
-        </w:rPr>
-        <w:t xml:space="preserve">Here is the application, two models </w:t>
-      </w:r>
-      <w:r>
-        <w:rPr>
-          <w:rFonts w:ascii="Century Gothic" w:hAnsi="Century Gothic"/>
-          <w:sz w:val="28"/>
-          <w:szCs w:val="28"/>
-        </w:rPr>
-        <w:t>have</w:t>
-      </w:r>
-      <w:r>
-        <w:rPr>
-          <w:rFonts w:ascii="Century Gothic" w:hAnsi="Century Gothic"/>
-          <w:sz w:val="28"/>
-          <w:szCs w:val="28"/>
-        </w:rPr>
-        <w:t xml:space="preserve"> been </w:t>
-      </w:r>
-      <w:r>
-        <w:rPr>
-          <w:rFonts w:ascii="Century Gothic" w:hAnsi="Century Gothic"/>
-          <w:sz w:val="28"/>
-          <w:szCs w:val="28"/>
-        </w:rPr>
-        <w:t>deployed,</w:t>
-      </w:r>
-      <w:r>
-        <w:rPr>
-          <w:rFonts w:ascii="Century Gothic" w:hAnsi="Century Gothic"/>
-          <w:sz w:val="28"/>
-          <w:szCs w:val="28"/>
-        </w:rPr>
-        <w:t xml:space="preserve"> model one is classical and model 2 is deep learning</w:t>
-      </w:r>
-      <w:r>
-        <w:rPr>
-          <w:rFonts w:ascii="Century Gothic" w:hAnsi="Century Gothic"/>
-          <w:sz w:val="28"/>
-          <w:szCs w:val="28"/>
-        </w:rPr>
-        <w:t xml:space="preserve">.  </w:t>
-      </w:r>
-      <w:r>
-        <w:rPr>
-          <w:rFonts w:ascii="Century Gothic" w:hAnsi="Century Gothic"/>
-          <w:sz w:val="28"/>
-          <w:szCs w:val="28"/>
-        </w:rPr>
-        <w:t>Both models serve the same purpose, but they are architectural different.</w:t>
-      </w:r>
-    </w:p>
-    <w:p>
-      <w:pPr>
-        <w:rPr>
-          <w:rFonts w:ascii="Century Gothic" w:hAnsi="Century Gothic"/>
-          <w:sz w:val="28"/>
-          <w:szCs w:val="28"/>
-        </w:rPr>
-      </w:pPr>
+        <w:t>models</w:t>
+      </w:r>
+      <w:r>
+        <w:rPr>
+          <w:rFonts w:ascii="Century Gothic" w:hAnsi="Century Gothic"/>
+          <w:sz w:val="28"/>
+          <w:szCs w:val="28"/>
+        </w:rPr>
+        <w:t xml:space="preserve"> serve the same purpose, but they are architectural different.</w:t>
+      </w:r>
     </w:p>
     <w:p>
       <w:pPr>
@@ -2789,15 +2845,14 @@
         </w:rPr>
         <w:t>,</w:t>
       </w:r>
-    </w:p>
-    <w:p>
-      <w:pPr>
-        <w:rPr>
-          <w:rFonts w:ascii="Century Gothic" w:hAnsi="Century Gothic"/>
-          <w:sz w:val="28"/>
-          <w:szCs w:val="28"/>
-        </w:rPr>
-      </w:pPr>
+      <w:r>
+        <w:rPr>
+          <w:rFonts w:ascii="Century Gothic" w:hAnsi="Century Gothic"/>
+          <w:sz w:val="28"/>
+          <w:szCs w:val="28"/>
+        </w:rPr>
+        <w:t xml:space="preserve"> </w:t>
+      </w:r>
       <w:r>
         <w:rPr>
           <w:rFonts w:ascii="Century Gothic" w:hAnsi="Century Gothic"/>

</xml_diff>

<commit_message>
Added words feature visual
</commit_message>
<xml_diff>
--- a/SentimentAnalysisScript-Pramod.docx
+++ b/SentimentAnalysisScript-Pramod.docx
@@ -427,6 +427,7 @@
       <w:r>
         <w:rPr>
           <w:rFonts w:ascii="Century Gothic" w:hAnsi="Century Gothic"/>
+          <w:b/>
           <w:sz w:val="28"/>
           <w:szCs w:val="28"/>
         </w:rPr>
@@ -435,6 +436,7 @@
       <w:r>
         <w:rPr>
           <w:rFonts w:ascii="Century Gothic" w:hAnsi="Century Gothic"/>
+          <w:b/>
           <w:sz w:val="28"/>
           <w:szCs w:val="28"/>
         </w:rPr>
@@ -443,10 +445,19 @@
       <w:r>
         <w:rPr>
           <w:rFonts w:ascii="Century Gothic" w:hAnsi="Century Gothic"/>
-          <w:sz w:val="28"/>
-          <w:szCs w:val="28"/>
-        </w:rPr>
-        <w:t xml:space="preserve">: </w:t>
+          <w:b/>
+          <w:sz w:val="28"/>
+          <w:szCs w:val="28"/>
+        </w:rPr>
+        <w:t>:</w:t>
+      </w:r>
+      <w:r>
+        <w:rPr>
+          <w:rFonts w:ascii="Century Gothic" w:hAnsi="Century Gothic"/>
+          <w:sz w:val="28"/>
+          <w:szCs w:val="28"/>
+        </w:rPr>
+        <w:t xml:space="preserve"> </w:t>
       </w:r>
       <w:r>
         <w:rPr>
@@ -672,10 +683,19 @@
       <w:r>
         <w:rPr>
           <w:rFonts w:ascii="Century Gothic" w:hAnsi="Century Gothic"/>
-          <w:sz w:val="28"/>
-          <w:szCs w:val="28"/>
-        </w:rPr>
-        <w:t xml:space="preserve">Stage 2: </w:t>
+          <w:b/>
+          <w:sz w:val="28"/>
+          <w:szCs w:val="28"/>
+        </w:rPr>
+        <w:t>Stage 2:</w:t>
+      </w:r>
+      <w:r>
+        <w:rPr>
+          <w:rFonts w:ascii="Century Gothic" w:hAnsi="Century Gothic"/>
+          <w:sz w:val="28"/>
+          <w:szCs w:val="28"/>
+        </w:rPr>
+        <w:t xml:space="preserve"> </w:t>
       </w:r>
       <w:r>
         <w:rPr>
@@ -926,6 +946,7 @@
       <w:r>
         <w:rPr>
           <w:rFonts w:ascii="Century Gothic" w:hAnsi="Century Gothic"/>
+          <w:b/>
           <w:sz w:val="28"/>
           <w:szCs w:val="28"/>
         </w:rPr>
@@ -934,6 +955,7 @@
       <w:r>
         <w:rPr>
           <w:rFonts w:ascii="Century Gothic" w:hAnsi="Century Gothic"/>
+          <w:b/>
           <w:sz w:val="28"/>
           <w:szCs w:val="28"/>
         </w:rPr>
@@ -942,6 +964,7 @@
       <w:r>
         <w:rPr>
           <w:rFonts w:ascii="Century Gothic" w:hAnsi="Century Gothic"/>
+          <w:b/>
           <w:sz w:val="28"/>
           <w:szCs w:val="28"/>
         </w:rPr>
@@ -1254,95 +1277,15 @@
           <w:sz w:val="28"/>
           <w:szCs w:val="28"/>
         </w:rPr>
-        <w:t xml:space="preserve"> are represented by their words, so we will use words as features. Typically, </w:t>
-      </w:r>
-      <w:r>
-        <w:rPr>
-          <w:rFonts w:ascii="Century Gothic" w:hAnsi="Century Gothic"/>
-          <w:sz w:val="28"/>
-          <w:szCs w:val="28"/>
-        </w:rPr>
-        <w:t xml:space="preserve">we </w:t>
-      </w:r>
-      <w:r>
-        <w:rPr>
-          <w:rFonts w:ascii="Century Gothic" w:hAnsi="Century Gothic"/>
-          <w:sz w:val="28"/>
-          <w:szCs w:val="28"/>
-        </w:rPr>
-        <w:t>assign</w:t>
-      </w:r>
-      <w:r>
-        <w:rPr>
-          <w:rFonts w:ascii="Century Gothic" w:hAnsi="Century Gothic"/>
-          <w:sz w:val="28"/>
-          <w:szCs w:val="28"/>
-        </w:rPr>
-        <w:t xml:space="preserve"> appropriate weights to different words, and </w:t>
-      </w:r>
-      <w:r>
-        <w:rPr>
-          <w:rFonts w:ascii="Century Gothic" w:hAnsi="Century Gothic"/>
-          <w:sz w:val="28"/>
-          <w:szCs w:val="28"/>
-        </w:rPr>
-        <w:t>in</w:t>
-      </w:r>
-      <w:r>
-        <w:rPr>
-          <w:rFonts w:ascii="Century Gothic" w:hAnsi="Century Gothic"/>
-          <w:sz w:val="28"/>
-          <w:szCs w:val="28"/>
-        </w:rPr>
-        <w:t xml:space="preserve"> this </w:t>
-      </w:r>
-      <w:r>
-        <w:rPr>
-          <w:rFonts w:ascii="Century Gothic" w:hAnsi="Century Gothic"/>
-          <w:sz w:val="28"/>
-          <w:szCs w:val="28"/>
-        </w:rPr>
-        <w:t>case, we</w:t>
-      </w:r>
-      <w:r>
-        <w:rPr>
-          <w:rFonts w:ascii="Century Gothic" w:hAnsi="Century Gothic"/>
-          <w:sz w:val="28"/>
-          <w:szCs w:val="28"/>
-        </w:rPr>
-        <w:t xml:space="preserve"> are using </w:t>
-      </w:r>
-      <w:r>
-        <w:rPr>
-          <w:rFonts w:ascii="Century Gothic" w:hAnsi="Century Gothic"/>
-          <w:sz w:val="28"/>
-          <w:szCs w:val="28"/>
-        </w:rPr>
-        <w:t>TF-IDF</w:t>
-      </w:r>
-      <w:r>
-        <w:rPr>
-          <w:rFonts w:ascii="Century Gothic" w:hAnsi="Century Gothic"/>
-          <w:sz w:val="28"/>
-          <w:szCs w:val="28"/>
-        </w:rPr>
-        <w:t>, TF-IDF</w:t>
-      </w:r>
-      <w:r>
-        <w:rPr>
-          <w:rFonts w:ascii="Century Gothic" w:hAnsi="Century Gothic"/>
-          <w:sz w:val="28"/>
-          <w:szCs w:val="28"/>
-        </w:rPr>
-        <w:t xml:space="preserve"> is one of the most common weighting schemes used in </w:t>
-      </w:r>
-      <w:r>
-        <w:rPr>
-          <w:rFonts w:ascii="Century Gothic" w:hAnsi="Century Gothic"/>
-          <w:sz w:val="28"/>
-          <w:szCs w:val="28"/>
-        </w:rPr>
-        <w:t>natural language processing.</w:t>
+        <w:t xml:space="preserve"> </w:t>
+      </w:r>
+      <w:r>
+        <w:rPr>
+          <w:rFonts w:ascii="Century Gothic" w:hAnsi="Century Gothic"/>
+          <w:sz w:val="28"/>
+          <w:szCs w:val="28"/>
+        </w:rPr>
+        <w:t xml:space="preserve">in natural language text. Its convert into numeric representation. </w:t>
       </w:r>
     </w:p>
     <w:p>
@@ -1469,6 +1412,7 @@
       <w:r>
         <w:rPr>
           <w:rFonts w:ascii="Century Gothic" w:hAnsi="Century Gothic"/>
+          <w:b/>
           <w:sz w:val="28"/>
           <w:szCs w:val="28"/>
         </w:rPr>
@@ -1477,6 +1421,7 @@
       <w:r>
         <w:rPr>
           <w:rFonts w:ascii="Century Gothic" w:hAnsi="Century Gothic"/>
+          <w:b/>
           <w:sz w:val="28"/>
           <w:szCs w:val="28"/>
         </w:rPr>
@@ -1485,6 +1430,7 @@
       <w:r>
         <w:rPr>
           <w:rFonts w:ascii="Century Gothic" w:hAnsi="Century Gothic"/>
+          <w:b/>
           <w:sz w:val="28"/>
           <w:szCs w:val="28"/>
         </w:rPr>
@@ -1493,6 +1439,7 @@
       <w:r>
         <w:rPr>
           <w:rFonts w:ascii="Century Gothic" w:hAnsi="Century Gothic"/>
+          <w:b/>
           <w:sz w:val="28"/>
           <w:szCs w:val="28"/>
         </w:rPr>
@@ -1607,19 +1554,23 @@
       <w:pPr>
         <w:rPr>
           <w:rFonts w:ascii="Century Gothic" w:hAnsi="Century Gothic"/>
-          <w:sz w:val="28"/>
-          <w:szCs w:val="28"/>
-        </w:rPr>
-      </w:pPr>
-      <w:r>
-        <w:rPr>
-          <w:rFonts w:ascii="Century Gothic" w:hAnsi="Century Gothic"/>
+          <w:b/>
+          <w:sz w:val="28"/>
+          <w:szCs w:val="28"/>
+        </w:rPr>
+      </w:pPr>
+      <w:bookmarkStart w:id="0" w:name="_GoBack"/>
+      <w:r>
+        <w:rPr>
+          <w:rFonts w:ascii="Century Gothic" w:hAnsi="Century Gothic"/>
+          <w:b/>
           <w:sz w:val="28"/>
           <w:szCs w:val="28"/>
         </w:rPr>
         <w:t xml:space="preserve">Stage 5 </w:t>
       </w:r>
     </w:p>
+    <w:bookmarkEnd w:id="0"/>
     <w:p>
       <w:pPr>
         <w:rPr>
@@ -1701,23 +1652,270 @@
           <w:sz w:val="28"/>
           <w:szCs w:val="28"/>
         </w:rPr>
-        <w:t xml:space="preserve">This visual called </w:t>
-      </w:r>
-      <w:r>
-        <w:rPr>
-          <w:rFonts w:ascii="Century Gothic" w:hAnsi="Century Gothic"/>
-          <w:sz w:val="28"/>
-          <w:szCs w:val="28"/>
-        </w:rPr>
-        <w:t>t</w:t>
-      </w:r>
-      <w:r>
-        <w:rPr>
-          <w:rFonts w:ascii="Century Gothic" w:hAnsi="Century Gothic"/>
-          <w:sz w:val="28"/>
-          <w:szCs w:val="28"/>
-        </w:rPr>
-        <w:t>he ROC</w:t>
+        <w:t xml:space="preserve">This visual </w:t>
+      </w:r>
+      <w:r>
+        <w:rPr>
+          <w:rFonts w:ascii="Century Gothic" w:hAnsi="Century Gothic"/>
+          <w:sz w:val="28"/>
+          <w:szCs w:val="28"/>
+        </w:rPr>
+        <w:t>is evaluating model performance, the higher the AUC is better.</w:t>
+      </w:r>
+    </w:p>
+    <w:p>
+      <w:pPr>
+        <w:rPr>
+          <w:rFonts w:ascii="Century Gothic" w:hAnsi="Century Gothic"/>
+          <w:sz w:val="28"/>
+          <w:szCs w:val="28"/>
+        </w:rPr>
+      </w:pPr>
+    </w:p>
+    <w:p>
+      <w:pPr>
+        <w:rPr>
+          <w:rFonts w:ascii="Century Gothic" w:hAnsi="Century Gothic"/>
+          <w:sz w:val="28"/>
+          <w:szCs w:val="28"/>
+        </w:rPr>
+      </w:pPr>
+      <w:r>
+        <w:rPr>
+          <w:rFonts w:ascii="Century Gothic" w:hAnsi="Century Gothic"/>
+          <w:sz w:val="28"/>
+          <w:szCs w:val="28"/>
+        </w:rPr>
+        <w:t>This the accuracy visual, w</w:t>
+      </w:r>
+      <w:r>
+        <w:rPr>
+          <w:rFonts w:ascii="Century Gothic" w:hAnsi="Century Gothic"/>
+          <w:sz w:val="28"/>
+          <w:szCs w:val="28"/>
+        </w:rPr>
+        <w:t xml:space="preserve">e are able to achieve </w:t>
+      </w:r>
+      <w:r>
+        <w:rPr>
+          <w:rFonts w:ascii="Century Gothic" w:hAnsi="Century Gothic"/>
+          <w:b/>
+          <w:sz w:val="28"/>
+          <w:szCs w:val="28"/>
+        </w:rPr>
+        <w:t>EIGHTY-NINE PERCENT</w:t>
+      </w:r>
+      <w:r>
+        <w:rPr>
+          <w:rFonts w:ascii="Century Gothic" w:hAnsi="Century Gothic"/>
+          <w:sz w:val="28"/>
+          <w:szCs w:val="28"/>
+        </w:rPr>
+        <w:t xml:space="preserve"> accuracy.</w:t>
+      </w:r>
+    </w:p>
+    <w:p>
+      <w:pPr>
+        <w:rPr>
+          <w:rFonts w:ascii="Century Gothic" w:hAnsi="Century Gothic"/>
+          <w:sz w:val="28"/>
+          <w:szCs w:val="28"/>
+        </w:rPr>
+      </w:pPr>
+    </w:p>
+    <w:p>
+      <w:pPr>
+        <w:rPr>
+          <w:rFonts w:ascii="Century Gothic" w:hAnsi="Century Gothic"/>
+        </w:rPr>
+      </w:pPr>
+    </w:p>
+    <w:p>
+      <w:pPr>
+        <w:rPr>
+          <w:rFonts w:ascii="Century Gothic" w:hAnsi="Century Gothic"/>
+          <w:sz w:val="28"/>
+          <w:szCs w:val="28"/>
+        </w:rPr>
+      </w:pPr>
+    </w:p>
+    <w:p>
+      <w:pPr>
+        <w:rPr>
+          <w:rFonts w:ascii="Century Gothic" w:hAnsi="Century Gothic"/>
+          <w:sz w:val="28"/>
+          <w:szCs w:val="28"/>
+        </w:rPr>
+      </w:pPr>
+      <w:r>
+        <w:rPr>
+          <w:rFonts w:ascii="Century Gothic" w:hAnsi="Century Gothic"/>
+          <w:sz w:val="28"/>
+          <w:szCs w:val="28"/>
+        </w:rPr>
+        <w:t>This visual is called c</w:t>
+      </w:r>
+      <w:r>
+        <w:rPr>
+          <w:rFonts w:ascii="Century Gothic" w:hAnsi="Century Gothic"/>
+          <w:sz w:val="28"/>
+          <w:szCs w:val="28"/>
+        </w:rPr>
+        <w:t xml:space="preserve">onfusion </w:t>
+      </w:r>
+      <w:r>
+        <w:rPr>
+          <w:rFonts w:ascii="Century Gothic" w:hAnsi="Century Gothic"/>
+          <w:sz w:val="28"/>
+          <w:szCs w:val="28"/>
+        </w:rPr>
+        <w:t>m</w:t>
+      </w:r>
+      <w:r>
+        <w:rPr>
+          <w:rFonts w:ascii="Century Gothic" w:hAnsi="Century Gothic"/>
+          <w:sz w:val="28"/>
+          <w:szCs w:val="28"/>
+        </w:rPr>
+        <w:t>atrix</w:t>
+      </w:r>
+      <w:r>
+        <w:rPr>
+          <w:rFonts w:ascii="Century Gothic" w:hAnsi="Century Gothic"/>
+          <w:sz w:val="28"/>
+          <w:szCs w:val="28"/>
+        </w:rPr>
+        <w:t>,</w:t>
+      </w:r>
+      <w:r>
+        <w:rPr>
+          <w:rFonts w:ascii="Century Gothic" w:hAnsi="Century Gothic"/>
+          <w:sz w:val="28"/>
+          <w:szCs w:val="28"/>
+        </w:rPr>
+        <w:t xml:space="preserve"> which </w:t>
+      </w:r>
+      <w:r>
+        <w:rPr>
+          <w:rFonts w:ascii="Century Gothic" w:hAnsi="Century Gothic"/>
+          <w:sz w:val="28"/>
+          <w:szCs w:val="28"/>
+        </w:rPr>
+        <w:t xml:space="preserve">shows you numerically how the model </w:t>
+      </w:r>
+      <w:r>
+        <w:rPr>
+          <w:rFonts w:ascii="Century Gothic" w:hAnsi="Century Gothic"/>
+          <w:sz w:val="28"/>
+          <w:szCs w:val="28"/>
+        </w:rPr>
+        <w:t>performed</w:t>
+      </w:r>
+      <w:r>
+        <w:rPr>
+          <w:rFonts w:ascii="Century Gothic" w:hAnsi="Century Gothic"/>
+          <w:sz w:val="28"/>
+          <w:szCs w:val="28"/>
+        </w:rPr>
+        <w:t xml:space="preserve">. </w:t>
+      </w:r>
+    </w:p>
+    <w:p>
+      <w:pPr>
+        <w:rPr>
+          <w:rFonts w:ascii="Century Gothic" w:hAnsi="Century Gothic"/>
+          <w:sz w:val="28"/>
+          <w:szCs w:val="28"/>
+        </w:rPr>
+      </w:pPr>
+    </w:p>
+    <w:p>
+      <w:pPr>
+        <w:rPr>
+          <w:rFonts w:ascii="Century Gothic" w:hAnsi="Century Gothic"/>
+          <w:sz w:val="28"/>
+          <w:szCs w:val="28"/>
+        </w:rPr>
+      </w:pPr>
+      <w:r>
+        <w:rPr>
+          <w:rFonts w:ascii="Century Gothic" w:hAnsi="Century Gothic"/>
+          <w:sz w:val="28"/>
+          <w:szCs w:val="28"/>
+        </w:rPr>
+        <w:t>The classification report</w:t>
+      </w:r>
+      <w:r>
+        <w:rPr>
+          <w:rFonts w:ascii="Century Gothic" w:hAnsi="Century Gothic"/>
+          <w:sz w:val="28"/>
+          <w:szCs w:val="28"/>
+        </w:rPr>
+        <w:t>, which</w:t>
+      </w:r>
+      <w:r>
+        <w:rPr>
+          <w:rFonts w:ascii="Century Gothic" w:hAnsi="Century Gothic"/>
+          <w:sz w:val="28"/>
+          <w:szCs w:val="28"/>
+        </w:rPr>
+        <w:t xml:space="preserve"> displays </w:t>
+      </w:r>
+      <w:r>
+        <w:rPr>
+          <w:rFonts w:ascii="Century Gothic" w:hAnsi="Century Gothic"/>
+          <w:sz w:val="28"/>
+          <w:szCs w:val="28"/>
+        </w:rPr>
+        <w:t xml:space="preserve">the </w:t>
+      </w:r>
+      <w:r>
+        <w:rPr>
+          <w:rFonts w:ascii="Century Gothic" w:hAnsi="Century Gothic"/>
+          <w:sz w:val="28"/>
+          <w:szCs w:val="28"/>
+        </w:rPr>
+        <w:t>different</w:t>
+      </w:r>
+      <w:r>
+        <w:rPr>
+          <w:rFonts w:ascii="Century Gothic" w:hAnsi="Century Gothic"/>
+          <w:sz w:val="28"/>
+          <w:szCs w:val="28"/>
+        </w:rPr>
+        <w:t xml:space="preserve"> score of the model such </w:t>
+      </w:r>
+      <w:r>
+        <w:rPr>
+          <w:rFonts w:ascii="Century Gothic" w:hAnsi="Century Gothic"/>
+          <w:sz w:val="28"/>
+          <w:szCs w:val="28"/>
+        </w:rPr>
+        <w:t>precision, recall, F1</w:t>
+      </w:r>
+      <w:r>
+        <w:rPr>
+          <w:rFonts w:ascii="Century Gothic" w:hAnsi="Century Gothic"/>
+          <w:sz w:val="28"/>
+          <w:szCs w:val="28"/>
+        </w:rPr>
+        <w:t xml:space="preserve"> score</w:t>
+      </w:r>
+      <w:r>
+        <w:rPr>
+          <w:rFonts w:ascii="Century Gothic" w:hAnsi="Century Gothic"/>
+          <w:sz w:val="28"/>
+          <w:szCs w:val="28"/>
+        </w:rPr>
+        <w:t>, and support</w:t>
+      </w:r>
+      <w:r>
+        <w:rPr>
+          <w:rFonts w:ascii="Century Gothic" w:hAnsi="Century Gothic"/>
+          <w:sz w:val="28"/>
+          <w:szCs w:val="28"/>
+        </w:rPr>
+        <w:t>.</w:t>
       </w:r>
       <w:r>
         <w:rPr>
@@ -1727,13 +1925,540 @@
         </w:rPr>
         <w:t xml:space="preserve"> </w:t>
       </w:r>
-      <w:r>
-        <w:rPr>
-          <w:rFonts w:ascii="Century Gothic" w:hAnsi="Century Gothic"/>
-          <w:sz w:val="28"/>
-          <w:szCs w:val="28"/>
-        </w:rPr>
-        <w:t>curve</w:t>
+    </w:p>
+    <w:p>
+      <w:pPr>
+        <w:rPr>
+          <w:rFonts w:ascii="Century Gothic" w:hAnsi="Century Gothic"/>
+          <w:sz w:val="28"/>
+          <w:szCs w:val="28"/>
+        </w:rPr>
+      </w:pPr>
+    </w:p>
+    <w:p>
+      <w:pPr>
+        <w:rPr>
+          <w:rFonts w:ascii="Century Gothic" w:hAnsi="Century Gothic"/>
+          <w:b/>
+          <w:sz w:val="28"/>
+          <w:szCs w:val="28"/>
+        </w:rPr>
+      </w:pPr>
+      <w:r>
+        <w:rPr>
+          <w:rFonts w:ascii="Century Gothic" w:hAnsi="Century Gothic"/>
+          <w:b/>
+          <w:sz w:val="28"/>
+          <w:szCs w:val="28"/>
+        </w:rPr>
+        <w:t xml:space="preserve">Moving to </w:t>
+      </w:r>
+      <w:r>
+        <w:rPr>
+          <w:rFonts w:ascii="Century Gothic" w:hAnsi="Century Gothic"/>
+          <w:b/>
+          <w:sz w:val="28"/>
+          <w:szCs w:val="28"/>
+        </w:rPr>
+        <w:t xml:space="preserve">final stage: </w:t>
+      </w:r>
+      <w:r>
+        <w:rPr>
+          <w:rFonts w:ascii="Century Gothic" w:hAnsi="Century Gothic"/>
+          <w:b/>
+          <w:sz w:val="28"/>
+          <w:szCs w:val="28"/>
+        </w:rPr>
+        <w:t>Deployment</w:t>
+      </w:r>
+      <w:r>
+        <w:rPr>
+          <w:rFonts w:ascii="Century Gothic" w:hAnsi="Century Gothic"/>
+          <w:b/>
+          <w:sz w:val="28"/>
+          <w:szCs w:val="28"/>
+        </w:rPr>
+        <w:t xml:space="preserve">. </w:t>
+      </w:r>
+    </w:p>
+    <w:p>
+      <w:pPr>
+        <w:rPr>
+          <w:rFonts w:ascii="Century Gothic" w:hAnsi="Century Gothic"/>
+          <w:sz w:val="28"/>
+          <w:szCs w:val="28"/>
+        </w:rPr>
+      </w:pPr>
+    </w:p>
+    <w:p>
+      <w:pPr>
+        <w:rPr>
+          <w:rFonts w:ascii="Century Gothic" w:hAnsi="Century Gothic"/>
+          <w:sz w:val="28"/>
+          <w:szCs w:val="28"/>
+        </w:rPr>
+      </w:pPr>
+      <w:r>
+        <w:rPr>
+          <w:rFonts w:ascii="Century Gothic" w:hAnsi="Century Gothic"/>
+          <w:sz w:val="28"/>
+          <w:szCs w:val="28"/>
+        </w:rPr>
+        <w:t>As we have</w:t>
+      </w:r>
+      <w:r>
+        <w:rPr>
+          <w:rFonts w:ascii="Century Gothic" w:hAnsi="Century Gothic"/>
+          <w:sz w:val="28"/>
+          <w:szCs w:val="28"/>
+        </w:rPr>
+        <w:t xml:space="preserve"> trained </w:t>
+      </w:r>
+      <w:r>
+        <w:rPr>
+          <w:rFonts w:ascii="Century Gothic" w:hAnsi="Century Gothic"/>
+          <w:sz w:val="28"/>
+          <w:szCs w:val="28"/>
+        </w:rPr>
+        <w:t>our</w:t>
+      </w:r>
+      <w:r>
+        <w:rPr>
+          <w:rFonts w:ascii="Century Gothic" w:hAnsi="Century Gothic"/>
+          <w:sz w:val="28"/>
+          <w:szCs w:val="28"/>
+        </w:rPr>
+        <w:t xml:space="preserve"> model and achieved </w:t>
+      </w:r>
+      <w:r>
+        <w:rPr>
+          <w:rFonts w:ascii="Century Gothic" w:hAnsi="Century Gothic"/>
+          <w:sz w:val="28"/>
+          <w:szCs w:val="28"/>
+        </w:rPr>
+        <w:t>quite good</w:t>
+      </w:r>
+      <w:r>
+        <w:rPr>
+          <w:rFonts w:ascii="Century Gothic" w:hAnsi="Century Gothic"/>
+          <w:sz w:val="28"/>
+          <w:szCs w:val="28"/>
+        </w:rPr>
+        <w:t xml:space="preserve"> accuracy score ~89%. </w:t>
+      </w:r>
+    </w:p>
+    <w:p>
+      <w:pPr>
+        <w:rPr>
+          <w:rFonts w:ascii="Century Gothic" w:hAnsi="Century Gothic"/>
+          <w:sz w:val="28"/>
+          <w:szCs w:val="28"/>
+        </w:rPr>
+      </w:pPr>
+    </w:p>
+    <w:p>
+      <w:pPr>
+        <w:rPr>
+          <w:rFonts w:ascii="Century Gothic" w:hAnsi="Century Gothic"/>
+          <w:sz w:val="28"/>
+          <w:szCs w:val="28"/>
+        </w:rPr>
+      </w:pPr>
+      <w:r>
+        <w:rPr>
+          <w:rFonts w:ascii="Century Gothic" w:hAnsi="Century Gothic"/>
+          <w:sz w:val="28"/>
+          <w:szCs w:val="28"/>
+        </w:rPr>
+        <w:t>It’s time to deploy our model and we will use</w:t>
+      </w:r>
+      <w:r>
+        <w:rPr>
+          <w:rFonts w:ascii="Century Gothic" w:hAnsi="Century Gothic"/>
+          <w:sz w:val="28"/>
+          <w:szCs w:val="28"/>
+        </w:rPr>
+        <w:t xml:space="preserve"> this model for our real time demo.</w:t>
+      </w:r>
+    </w:p>
+    <w:p>
+      <w:pPr>
+        <w:rPr>
+          <w:rFonts w:ascii="Century Gothic" w:hAnsi="Century Gothic"/>
+          <w:sz w:val="28"/>
+          <w:szCs w:val="28"/>
+        </w:rPr>
+      </w:pPr>
+    </w:p>
+    <w:p>
+      <w:pPr>
+        <w:rPr>
+          <w:rFonts w:ascii="Century Gothic" w:hAnsi="Century Gothic"/>
+        </w:rPr>
+      </w:pPr>
+    </w:p>
+    <w:p>
+      <w:pPr>
+        <w:rPr>
+          <w:rFonts w:ascii="Century Gothic" w:hAnsi="Century Gothic"/>
+          <w:sz w:val="28"/>
+          <w:szCs w:val="28"/>
+        </w:rPr>
+      </w:pPr>
+      <w:r>
+        <w:rPr>
+          <w:rFonts w:ascii="Century Gothic" w:hAnsi="Century Gothic"/>
+          <w:sz w:val="28"/>
+          <w:szCs w:val="28"/>
+        </w:rPr>
+        <w:t xml:space="preserve">Let’s move into </w:t>
+      </w:r>
+      <w:r>
+        <w:rPr>
+          <w:rFonts w:ascii="Century Gothic" w:hAnsi="Century Gothic"/>
+          <w:sz w:val="28"/>
+          <w:szCs w:val="28"/>
+        </w:rPr>
+        <w:t>demo</w:t>
+      </w:r>
+      <w:r>
+        <w:rPr>
+          <w:rFonts w:ascii="Century Gothic" w:hAnsi="Century Gothic"/>
+          <w:sz w:val="28"/>
+          <w:szCs w:val="28"/>
+        </w:rPr>
+        <w:t xml:space="preserve">, </w:t>
+      </w:r>
+      <w:r>
+        <w:rPr>
+          <w:rFonts w:ascii="Century Gothic" w:hAnsi="Century Gothic"/>
+          <w:sz w:val="28"/>
+          <w:szCs w:val="28"/>
+        </w:rPr>
+        <w:t>we</w:t>
+      </w:r>
+      <w:r>
+        <w:rPr>
+          <w:rFonts w:ascii="Century Gothic" w:hAnsi="Century Gothic"/>
+          <w:sz w:val="28"/>
+          <w:szCs w:val="28"/>
+        </w:rPr>
+        <w:t xml:space="preserve"> have </w:t>
+      </w:r>
+      <w:r>
+        <w:rPr>
+          <w:rFonts w:ascii="Century Gothic" w:hAnsi="Century Gothic"/>
+          <w:sz w:val="28"/>
+          <w:szCs w:val="28"/>
+        </w:rPr>
+        <w:t>developed a</w:t>
+      </w:r>
+      <w:r>
+        <w:rPr>
+          <w:rFonts w:ascii="Century Gothic" w:hAnsi="Century Gothic"/>
+          <w:sz w:val="28"/>
+          <w:szCs w:val="28"/>
+        </w:rPr>
+        <w:t xml:space="preserve"> simple </w:t>
+      </w:r>
+      <w:r>
+        <w:rPr>
+          <w:rFonts w:ascii="Century Gothic" w:hAnsi="Century Gothic"/>
+          <w:sz w:val="28"/>
+          <w:szCs w:val="28"/>
+        </w:rPr>
+        <w:t xml:space="preserve">API </w:t>
+      </w:r>
+      <w:r>
+        <w:rPr>
+          <w:rFonts w:ascii="Century Gothic" w:hAnsi="Century Gothic"/>
+          <w:sz w:val="28"/>
+          <w:szCs w:val="28"/>
+        </w:rPr>
+        <w:t>which</w:t>
+      </w:r>
+      <w:r>
+        <w:rPr>
+          <w:rFonts w:ascii="Century Gothic" w:hAnsi="Century Gothic"/>
+          <w:sz w:val="28"/>
+          <w:szCs w:val="28"/>
+        </w:rPr>
+        <w:t xml:space="preserve"> takes input as customer feedback review </w:t>
+      </w:r>
+      <w:r>
+        <w:rPr>
+          <w:rFonts w:ascii="Century Gothic" w:hAnsi="Century Gothic"/>
+          <w:sz w:val="28"/>
+          <w:szCs w:val="28"/>
+        </w:rPr>
+        <w:t>text</w:t>
+      </w:r>
+      <w:r>
+        <w:rPr>
+          <w:rFonts w:ascii="Century Gothic" w:hAnsi="Century Gothic"/>
+          <w:sz w:val="28"/>
+          <w:szCs w:val="28"/>
+        </w:rPr>
+        <w:t>;</w:t>
+      </w:r>
+      <w:r>
+        <w:rPr>
+          <w:rFonts w:ascii="Century Gothic" w:hAnsi="Century Gothic"/>
+          <w:sz w:val="28"/>
+          <w:szCs w:val="28"/>
+        </w:rPr>
+        <w:t xml:space="preserve"> </w:t>
+      </w:r>
+      <w:r>
+        <w:rPr>
+          <w:rFonts w:ascii="Century Gothic" w:hAnsi="Century Gothic"/>
+          <w:sz w:val="28"/>
+          <w:szCs w:val="28"/>
+        </w:rPr>
+        <w:t xml:space="preserve">and </w:t>
+      </w:r>
+      <w:r>
+        <w:rPr>
+          <w:rFonts w:ascii="Century Gothic" w:hAnsi="Century Gothic"/>
+          <w:sz w:val="28"/>
+          <w:szCs w:val="28"/>
+        </w:rPr>
+        <w:t xml:space="preserve">pass </w:t>
+      </w:r>
+      <w:r>
+        <w:rPr>
+          <w:rFonts w:ascii="Century Gothic" w:hAnsi="Century Gothic"/>
+          <w:sz w:val="28"/>
+          <w:szCs w:val="28"/>
+        </w:rPr>
+        <w:t xml:space="preserve">the </w:t>
+      </w:r>
+      <w:r>
+        <w:rPr>
+          <w:rFonts w:ascii="Century Gothic" w:hAnsi="Century Gothic"/>
+          <w:sz w:val="28"/>
+          <w:szCs w:val="28"/>
+        </w:rPr>
+        <w:t>information to model</w:t>
+      </w:r>
+      <w:r>
+        <w:rPr>
+          <w:rFonts w:ascii="Century Gothic" w:hAnsi="Century Gothic"/>
+          <w:sz w:val="28"/>
+          <w:szCs w:val="28"/>
+        </w:rPr>
+        <w:t xml:space="preserve"> to predic</w:t>
+      </w:r>
+      <w:r>
+        <w:rPr>
+          <w:rFonts w:ascii="Century Gothic" w:hAnsi="Century Gothic"/>
+          <w:sz w:val="28"/>
+          <w:szCs w:val="28"/>
+        </w:rPr>
+        <w:t>t.</w:t>
+      </w:r>
+    </w:p>
+    <w:p>
+      <w:pPr>
+        <w:rPr>
+          <w:rFonts w:ascii="Century Gothic" w:hAnsi="Century Gothic"/>
+          <w:sz w:val="28"/>
+          <w:szCs w:val="28"/>
+        </w:rPr>
+      </w:pPr>
+    </w:p>
+    <w:p>
+      <w:pPr>
+        <w:rPr>
+          <w:rFonts w:ascii="Century Gothic" w:hAnsi="Century Gothic"/>
+          <w:sz w:val="28"/>
+          <w:szCs w:val="28"/>
+        </w:rPr>
+      </w:pPr>
+      <w:r>
+        <w:rPr>
+          <w:rFonts w:ascii="Century Gothic" w:hAnsi="Century Gothic"/>
+          <w:sz w:val="28"/>
+          <w:szCs w:val="28"/>
+        </w:rPr>
+        <w:t xml:space="preserve">Our model will </w:t>
+      </w:r>
+      <w:r>
+        <w:rPr>
+          <w:rFonts w:ascii="Century Gothic" w:hAnsi="Century Gothic"/>
+          <w:sz w:val="28"/>
+          <w:szCs w:val="28"/>
+        </w:rPr>
+        <w:t>predict the customer sentiment</w:t>
+      </w:r>
+      <w:r>
+        <w:rPr>
+          <w:rFonts w:ascii="Century Gothic" w:hAnsi="Century Gothic"/>
+          <w:sz w:val="28"/>
+          <w:szCs w:val="28"/>
+        </w:rPr>
+        <w:t xml:space="preserve"> in zero or one. One for positive and zero for negative.</w:t>
+      </w:r>
+    </w:p>
+    <w:p>
+      <w:pPr>
+        <w:rPr>
+          <w:rFonts w:ascii="Century Gothic" w:hAnsi="Century Gothic"/>
+          <w:sz w:val="28"/>
+          <w:szCs w:val="28"/>
+        </w:rPr>
+      </w:pPr>
+    </w:p>
+    <w:p>
+      <w:pPr>
+        <w:rPr>
+          <w:rFonts w:ascii="Century Gothic" w:hAnsi="Century Gothic"/>
+          <w:sz w:val="28"/>
+          <w:szCs w:val="28"/>
+        </w:rPr>
+      </w:pPr>
+      <w:r>
+        <w:rPr>
+          <w:rFonts w:ascii="Century Gothic" w:hAnsi="Century Gothic"/>
+          <w:sz w:val="28"/>
+          <w:szCs w:val="28"/>
+        </w:rPr>
+        <w:t>We will see them in action in a moment.</w:t>
+      </w:r>
+    </w:p>
+    <w:p>
+      <w:pPr>
+        <w:rPr>
+          <w:rFonts w:ascii="Century Gothic" w:hAnsi="Century Gothic"/>
+          <w:sz w:val="28"/>
+          <w:szCs w:val="28"/>
+        </w:rPr>
+      </w:pPr>
+    </w:p>
+    <w:p>
+      <w:pPr>
+        <w:rPr>
+          <w:rFonts w:ascii="Century Gothic" w:hAnsi="Century Gothic"/>
+          <w:sz w:val="28"/>
+          <w:szCs w:val="28"/>
+        </w:rPr>
+      </w:pPr>
+    </w:p>
+    <w:p>
+      <w:pPr>
+        <w:rPr>
+          <w:rFonts w:ascii="Century Gothic" w:hAnsi="Century Gothic"/>
+          <w:sz w:val="28"/>
+          <w:szCs w:val="28"/>
+        </w:rPr>
+      </w:pPr>
+      <w:r>
+        <w:rPr>
+          <w:rFonts w:ascii="Century Gothic" w:hAnsi="Century Gothic"/>
+          <w:sz w:val="28"/>
+          <w:szCs w:val="28"/>
+        </w:rPr>
+        <w:t>T</w:t>
+      </w:r>
+      <w:r>
+        <w:rPr>
+          <w:rFonts w:ascii="Century Gothic" w:hAnsi="Century Gothic"/>
+          <w:sz w:val="28"/>
+          <w:szCs w:val="28"/>
+        </w:rPr>
+        <w:t>wo models have been deployed,</w:t>
+      </w:r>
+      <w:r>
+        <w:rPr>
+          <w:rFonts w:ascii="Century Gothic" w:hAnsi="Century Gothic"/>
+          <w:sz w:val="28"/>
+          <w:szCs w:val="28"/>
+        </w:rPr>
+        <w:t xml:space="preserve"> model one is classical and model 2 is deep learning</w:t>
+      </w:r>
+      <w:r>
+        <w:rPr>
+          <w:rFonts w:ascii="Century Gothic" w:hAnsi="Century Gothic"/>
+          <w:sz w:val="28"/>
+          <w:szCs w:val="28"/>
+        </w:rPr>
+        <w:t xml:space="preserve">.  </w:t>
+      </w:r>
+    </w:p>
+    <w:p>
+      <w:pPr>
+        <w:rPr>
+          <w:rFonts w:ascii="Century Gothic" w:hAnsi="Century Gothic"/>
+          <w:sz w:val="28"/>
+          <w:szCs w:val="28"/>
+        </w:rPr>
+      </w:pPr>
+    </w:p>
+    <w:p>
+      <w:pPr>
+        <w:rPr>
+          <w:rFonts w:ascii="Century Gothic" w:hAnsi="Century Gothic"/>
+          <w:sz w:val="28"/>
+          <w:szCs w:val="28"/>
+        </w:rPr>
+      </w:pPr>
+      <w:r>
+        <w:rPr>
+          <w:rFonts w:ascii="Century Gothic" w:hAnsi="Century Gothic"/>
+          <w:sz w:val="28"/>
+          <w:szCs w:val="28"/>
+        </w:rPr>
+        <w:t xml:space="preserve">Both </w:t>
+      </w:r>
+      <w:r>
+        <w:rPr>
+          <w:rFonts w:ascii="Century Gothic" w:hAnsi="Century Gothic"/>
+          <w:sz w:val="28"/>
+          <w:szCs w:val="28"/>
+        </w:rPr>
+        <w:t>models</w:t>
+      </w:r>
+      <w:r>
+        <w:rPr>
+          <w:rFonts w:ascii="Century Gothic" w:hAnsi="Century Gothic"/>
+          <w:sz w:val="28"/>
+          <w:szCs w:val="28"/>
+        </w:rPr>
+        <w:t xml:space="preserve"> serve the same purpose, but they are architectural different.</w:t>
+      </w:r>
+    </w:p>
+    <w:p>
+      <w:pPr>
+        <w:rPr>
+          <w:rFonts w:ascii="Century Gothic" w:hAnsi="Century Gothic"/>
+          <w:sz w:val="28"/>
+          <w:szCs w:val="28"/>
+        </w:rPr>
+      </w:pPr>
+    </w:p>
+    <w:p>
+      <w:pPr>
+        <w:rPr>
+          <w:rFonts w:ascii="Century Gothic" w:hAnsi="Century Gothic"/>
+          <w:sz w:val="28"/>
+          <w:szCs w:val="28"/>
+        </w:rPr>
+      </w:pPr>
+      <w:r>
+        <w:rPr>
+          <w:rFonts w:ascii="Century Gothic" w:hAnsi="Century Gothic"/>
+          <w:sz w:val="28"/>
+          <w:szCs w:val="28"/>
+        </w:rPr>
+        <w:t xml:space="preserve">Let’s </w:t>
+      </w:r>
+      <w:r>
+        <w:rPr>
+          <w:rFonts w:ascii="Century Gothic" w:hAnsi="Century Gothic"/>
+          <w:sz w:val="28"/>
+          <w:szCs w:val="28"/>
+        </w:rPr>
+        <w:t>test our models</w:t>
       </w:r>
       <w:r>
         <w:rPr>
@@ -1757,111 +2482,23 @@
           <w:sz w:val="28"/>
           <w:szCs w:val="28"/>
         </w:rPr>
-        <w:t>which m</w:t>
-      </w:r>
-      <w:r>
-        <w:rPr>
-          <w:rFonts w:ascii="Century Gothic" w:hAnsi="Century Gothic"/>
-          <w:sz w:val="28"/>
-          <w:szCs w:val="28"/>
-        </w:rPr>
-        <w:t>easure</w:t>
-      </w:r>
-      <w:r>
-        <w:rPr>
-          <w:rFonts w:ascii="Century Gothic" w:hAnsi="Century Gothic"/>
-          <w:sz w:val="28"/>
-          <w:szCs w:val="28"/>
-        </w:rPr>
-        <w:t>s</w:t>
-      </w:r>
-      <w:r>
-        <w:rPr>
-          <w:rFonts w:ascii="Century Gothic" w:hAnsi="Century Gothic"/>
-          <w:sz w:val="28"/>
-          <w:szCs w:val="28"/>
-        </w:rPr>
-        <w:t xml:space="preserve"> the true positive rate against the false positive rate at various threshold</w:t>
-      </w:r>
-      <w:r>
-        <w:rPr>
-          <w:rFonts w:ascii="Century Gothic" w:hAnsi="Century Gothic"/>
-          <w:sz w:val="28"/>
-          <w:szCs w:val="28"/>
-        </w:rPr>
-        <w:t>;</w:t>
-      </w:r>
-      <w:r>
-        <w:rPr>
-          <w:rFonts w:ascii="Century Gothic" w:hAnsi="Century Gothic"/>
-          <w:sz w:val="28"/>
-          <w:szCs w:val="28"/>
-        </w:rPr>
-        <w:t xml:space="preserve"> </w:t>
-      </w:r>
-      <w:r>
-        <w:rPr>
-          <w:rFonts w:ascii="Century Gothic" w:hAnsi="Century Gothic"/>
-          <w:sz w:val="28"/>
-          <w:szCs w:val="28"/>
-        </w:rPr>
-        <w:t>and here</w:t>
-      </w:r>
-      <w:r>
-        <w:rPr>
-          <w:rFonts w:ascii="Century Gothic" w:hAnsi="Century Gothic"/>
-          <w:sz w:val="28"/>
-          <w:szCs w:val="28"/>
-        </w:rPr>
-        <w:t xml:space="preserve"> is </w:t>
-      </w:r>
-      <w:r>
-        <w:rPr>
-          <w:rFonts w:ascii="Century Gothic" w:hAnsi="Century Gothic"/>
-          <w:sz w:val="28"/>
-          <w:szCs w:val="28"/>
-        </w:rPr>
-        <w:t>AU</w:t>
-      </w:r>
-      <w:r>
-        <w:rPr>
-          <w:rFonts w:ascii="Century Gothic" w:hAnsi="Century Gothic"/>
-          <w:sz w:val="28"/>
-          <w:szCs w:val="28"/>
-        </w:rPr>
-        <w:t>C</w:t>
-      </w:r>
-      <w:r>
-        <w:rPr>
-          <w:rFonts w:ascii="Century Gothic" w:hAnsi="Century Gothic"/>
-          <w:sz w:val="28"/>
-          <w:szCs w:val="28"/>
-        </w:rPr>
-        <w:t xml:space="preserve"> c</w:t>
-      </w:r>
-      <w:r>
-        <w:rPr>
-          <w:rFonts w:ascii="Century Gothic" w:hAnsi="Century Gothic"/>
-          <w:sz w:val="28"/>
-          <w:szCs w:val="28"/>
-        </w:rPr>
-        <w:t>urve</w:t>
-      </w:r>
-      <w:r>
-        <w:rPr>
-          <w:rFonts w:ascii="Century Gothic" w:hAnsi="Century Gothic"/>
-          <w:sz w:val="28"/>
-          <w:szCs w:val="28"/>
-        </w:rPr>
-        <w:t xml:space="preserve"> to evaluate</w:t>
-      </w:r>
-      <w:r>
-        <w:rPr>
-          <w:rFonts w:ascii="Century Gothic" w:hAnsi="Century Gothic"/>
-          <w:sz w:val="28"/>
-          <w:szCs w:val="28"/>
-        </w:rPr>
-        <w:t xml:space="preserve"> our model</w:t>
+        <w:t xml:space="preserve">Easiest thing I can do is to find some review about BlueShield of California instead of typing. </w:t>
+      </w:r>
+      <w:r>
+        <w:rPr>
+          <w:rFonts w:ascii="Century Gothic" w:hAnsi="Century Gothic"/>
+          <w:sz w:val="28"/>
+          <w:szCs w:val="28"/>
+        </w:rPr>
+        <w:t>Let’s</w:t>
+      </w:r>
+      <w:r>
+        <w:rPr>
+          <w:rFonts w:ascii="Century Gothic" w:hAnsi="Century Gothic"/>
+          <w:sz w:val="28"/>
+          <w:szCs w:val="28"/>
+        </w:rPr>
+        <w:t xml:space="preserve"> search yelp review.   </w:t>
       </w:r>
     </w:p>
     <w:p>
@@ -1888,855 +2525,6 @@
           <w:szCs w:val="28"/>
         </w:rPr>
         <w:lastRenderedPageBreak/>
-        <w:t xml:space="preserve">We are able to achieve </w:t>
-      </w:r>
-      <w:r>
-        <w:rPr>
-          <w:rFonts w:ascii="Century Gothic" w:hAnsi="Century Gothic"/>
-          <w:sz w:val="28"/>
-          <w:szCs w:val="28"/>
-        </w:rPr>
-        <w:t>EIGHTY-NINE PERCENT</w:t>
-      </w:r>
-      <w:r>
-        <w:rPr>
-          <w:rFonts w:ascii="Century Gothic" w:hAnsi="Century Gothic"/>
-          <w:sz w:val="28"/>
-          <w:szCs w:val="28"/>
-        </w:rPr>
-        <w:t xml:space="preserve"> accuracy.</w:t>
-      </w:r>
-    </w:p>
-    <w:p>
-      <w:pPr>
-        <w:rPr>
-          <w:rFonts w:ascii="Century Gothic" w:hAnsi="Century Gothic"/>
-          <w:sz w:val="28"/>
-          <w:szCs w:val="28"/>
-        </w:rPr>
-      </w:pPr>
-    </w:p>
-    <w:p>
-      <w:pPr>
-        <w:rPr>
-          <w:rFonts w:ascii="Century Gothic" w:hAnsi="Century Gothic"/>
-        </w:rPr>
-      </w:pPr>
-    </w:p>
-    <w:p>
-      <w:pPr>
-        <w:rPr>
-          <w:rFonts w:ascii="Century Gothic" w:hAnsi="Century Gothic"/>
-          <w:sz w:val="28"/>
-          <w:szCs w:val="28"/>
-        </w:rPr>
-      </w:pPr>
-    </w:p>
-    <w:p>
-      <w:pPr>
-        <w:rPr>
-          <w:rFonts w:ascii="Century Gothic" w:hAnsi="Century Gothic"/>
-          <w:sz w:val="28"/>
-          <w:szCs w:val="28"/>
-        </w:rPr>
-      </w:pPr>
-      <w:r>
-        <w:rPr>
-          <w:rFonts w:ascii="Century Gothic" w:hAnsi="Century Gothic"/>
-          <w:sz w:val="28"/>
-          <w:szCs w:val="28"/>
-        </w:rPr>
-        <w:t>This visual is called c</w:t>
-      </w:r>
-      <w:r>
-        <w:rPr>
-          <w:rFonts w:ascii="Century Gothic" w:hAnsi="Century Gothic"/>
-          <w:sz w:val="28"/>
-          <w:szCs w:val="28"/>
-        </w:rPr>
-        <w:t xml:space="preserve">onfusion </w:t>
-      </w:r>
-      <w:r>
-        <w:rPr>
-          <w:rFonts w:ascii="Century Gothic" w:hAnsi="Century Gothic"/>
-          <w:sz w:val="28"/>
-          <w:szCs w:val="28"/>
-        </w:rPr>
-        <w:t>m</w:t>
-      </w:r>
-      <w:r>
-        <w:rPr>
-          <w:rFonts w:ascii="Century Gothic" w:hAnsi="Century Gothic"/>
-          <w:sz w:val="28"/>
-          <w:szCs w:val="28"/>
-        </w:rPr>
-        <w:t>atrix</w:t>
-      </w:r>
-      <w:r>
-        <w:rPr>
-          <w:rFonts w:ascii="Century Gothic" w:hAnsi="Century Gothic"/>
-          <w:sz w:val="28"/>
-          <w:szCs w:val="28"/>
-        </w:rPr>
-        <w:t>,</w:t>
-      </w:r>
-      <w:r>
-        <w:rPr>
-          <w:rFonts w:ascii="Century Gothic" w:hAnsi="Century Gothic"/>
-          <w:sz w:val="28"/>
-          <w:szCs w:val="28"/>
-        </w:rPr>
-        <w:t xml:space="preserve"> which </w:t>
-      </w:r>
-      <w:r>
-        <w:rPr>
-          <w:rFonts w:ascii="Century Gothic" w:hAnsi="Century Gothic"/>
-          <w:sz w:val="28"/>
-          <w:szCs w:val="28"/>
-        </w:rPr>
-        <w:t xml:space="preserve">shows you numerically how the model </w:t>
-      </w:r>
-      <w:r>
-        <w:rPr>
-          <w:rFonts w:ascii="Century Gothic" w:hAnsi="Century Gothic"/>
-          <w:sz w:val="28"/>
-          <w:szCs w:val="28"/>
-        </w:rPr>
-        <w:t>performed</w:t>
-      </w:r>
-      <w:r>
-        <w:rPr>
-          <w:rFonts w:ascii="Century Gothic" w:hAnsi="Century Gothic"/>
-          <w:sz w:val="28"/>
-          <w:szCs w:val="28"/>
-        </w:rPr>
-        <w:t xml:space="preserve">. </w:t>
-      </w:r>
-    </w:p>
-    <w:p>
-      <w:pPr>
-        <w:rPr>
-          <w:rFonts w:ascii="Century Gothic" w:hAnsi="Century Gothic"/>
-          <w:sz w:val="28"/>
-          <w:szCs w:val="28"/>
-        </w:rPr>
-      </w:pPr>
-    </w:p>
-    <w:p>
-      <w:pPr>
-        <w:rPr>
-          <w:rFonts w:ascii="Century Gothic" w:hAnsi="Century Gothic"/>
-          <w:sz w:val="28"/>
-          <w:szCs w:val="28"/>
-        </w:rPr>
-      </w:pPr>
-      <w:r>
-        <w:rPr>
-          <w:rFonts w:ascii="Century Gothic" w:hAnsi="Century Gothic"/>
-          <w:sz w:val="28"/>
-          <w:szCs w:val="28"/>
-        </w:rPr>
-        <w:t xml:space="preserve">If you look at the numbers, </w:t>
-      </w:r>
-      <w:r>
-        <w:rPr>
-          <w:rFonts w:ascii="Century Gothic" w:hAnsi="Century Gothic"/>
-          <w:sz w:val="28"/>
-          <w:szCs w:val="28"/>
-        </w:rPr>
-        <w:t xml:space="preserve">11550/80931 true positive and true negative are classified correctly.  </w:t>
-      </w:r>
-    </w:p>
-    <w:p>
-      <w:pPr>
-        <w:rPr>
-          <w:rFonts w:ascii="Century Gothic" w:hAnsi="Century Gothic"/>
-          <w:sz w:val="28"/>
-          <w:szCs w:val="28"/>
-        </w:rPr>
-      </w:pPr>
-    </w:p>
-    <w:p>
-      <w:pPr>
-        <w:rPr>
-          <w:rFonts w:ascii="Century Gothic" w:hAnsi="Century Gothic"/>
-        </w:rPr>
-      </w:pPr>
-    </w:p>
-    <w:p>
-      <w:pPr>
-        <w:rPr>
-          <w:rFonts w:ascii="Century Gothic" w:hAnsi="Century Gothic"/>
-          <w:sz w:val="28"/>
-          <w:szCs w:val="28"/>
-        </w:rPr>
-      </w:pPr>
-      <w:r>
-        <w:rPr>
-          <w:rFonts w:ascii="Century Gothic" w:hAnsi="Century Gothic"/>
-          <w:sz w:val="28"/>
-          <w:szCs w:val="28"/>
-        </w:rPr>
-        <w:t>The classification report</w:t>
-      </w:r>
-      <w:r>
-        <w:rPr>
-          <w:rFonts w:ascii="Century Gothic" w:hAnsi="Century Gothic"/>
-          <w:sz w:val="28"/>
-          <w:szCs w:val="28"/>
-        </w:rPr>
-        <w:t>, which</w:t>
-      </w:r>
-      <w:r>
-        <w:rPr>
-          <w:rFonts w:ascii="Century Gothic" w:hAnsi="Century Gothic"/>
-          <w:sz w:val="28"/>
-          <w:szCs w:val="28"/>
-        </w:rPr>
-        <w:t xml:space="preserve"> displays </w:t>
-      </w:r>
-      <w:r>
-        <w:rPr>
-          <w:rFonts w:ascii="Century Gothic" w:hAnsi="Century Gothic"/>
-          <w:sz w:val="28"/>
-          <w:szCs w:val="28"/>
-        </w:rPr>
-        <w:t xml:space="preserve">the </w:t>
-      </w:r>
-      <w:r>
-        <w:rPr>
-          <w:rFonts w:ascii="Century Gothic" w:hAnsi="Century Gothic"/>
-          <w:sz w:val="28"/>
-          <w:szCs w:val="28"/>
-        </w:rPr>
-        <w:t>different</w:t>
-      </w:r>
-      <w:r>
-        <w:rPr>
-          <w:rFonts w:ascii="Century Gothic" w:hAnsi="Century Gothic"/>
-          <w:sz w:val="28"/>
-          <w:szCs w:val="28"/>
-        </w:rPr>
-        <w:t xml:space="preserve"> score of the model such </w:t>
-      </w:r>
-      <w:r>
-        <w:rPr>
-          <w:rFonts w:ascii="Century Gothic" w:hAnsi="Century Gothic"/>
-          <w:sz w:val="28"/>
-          <w:szCs w:val="28"/>
-        </w:rPr>
-        <w:t>precision, recall, F1</w:t>
-      </w:r>
-      <w:r>
-        <w:rPr>
-          <w:rFonts w:ascii="Century Gothic" w:hAnsi="Century Gothic"/>
-          <w:sz w:val="28"/>
-          <w:szCs w:val="28"/>
-        </w:rPr>
-        <w:t xml:space="preserve"> score</w:t>
-      </w:r>
-      <w:r>
-        <w:rPr>
-          <w:rFonts w:ascii="Century Gothic" w:hAnsi="Century Gothic"/>
-          <w:sz w:val="28"/>
-          <w:szCs w:val="28"/>
-        </w:rPr>
-        <w:t>, and support</w:t>
-      </w:r>
-      <w:r>
-        <w:rPr>
-          <w:rFonts w:ascii="Century Gothic" w:hAnsi="Century Gothic"/>
-          <w:sz w:val="28"/>
-          <w:szCs w:val="28"/>
-        </w:rPr>
-        <w:t>.</w:t>
-      </w:r>
-      <w:r>
-        <w:rPr>
-          <w:rFonts w:ascii="Century Gothic" w:hAnsi="Century Gothic"/>
-          <w:sz w:val="28"/>
-          <w:szCs w:val="28"/>
-        </w:rPr>
-        <w:t xml:space="preserve"> </w:t>
-      </w:r>
-    </w:p>
-    <w:p>
-      <w:pPr>
-        <w:rPr>
-          <w:rFonts w:ascii="Century Gothic" w:hAnsi="Century Gothic"/>
-          <w:sz w:val="28"/>
-          <w:szCs w:val="28"/>
-        </w:rPr>
-      </w:pPr>
-    </w:p>
-    <w:p>
-      <w:pPr>
-        <w:rPr>
-          <w:rFonts w:ascii="Century Gothic" w:hAnsi="Century Gothic"/>
-          <w:b/>
-          <w:sz w:val="28"/>
-          <w:szCs w:val="28"/>
-        </w:rPr>
-      </w:pPr>
-      <w:bookmarkStart w:id="0" w:name="_GoBack"/>
-      <w:r>
-        <w:rPr>
-          <w:rFonts w:ascii="Century Gothic" w:hAnsi="Century Gothic"/>
-          <w:b/>
-          <w:sz w:val="28"/>
-          <w:szCs w:val="28"/>
-        </w:rPr>
-        <w:t xml:space="preserve">Moving to </w:t>
-      </w:r>
-      <w:r>
-        <w:rPr>
-          <w:rFonts w:ascii="Century Gothic" w:hAnsi="Century Gothic"/>
-          <w:b/>
-          <w:sz w:val="28"/>
-          <w:szCs w:val="28"/>
-        </w:rPr>
-        <w:t xml:space="preserve">final stage: </w:t>
-      </w:r>
-      <w:r>
-        <w:rPr>
-          <w:rFonts w:ascii="Century Gothic" w:hAnsi="Century Gothic"/>
-          <w:b/>
-          <w:sz w:val="28"/>
-          <w:szCs w:val="28"/>
-        </w:rPr>
-        <w:t>Deployment</w:t>
-      </w:r>
-      <w:r>
-        <w:rPr>
-          <w:rFonts w:ascii="Century Gothic" w:hAnsi="Century Gothic"/>
-          <w:b/>
-          <w:sz w:val="28"/>
-          <w:szCs w:val="28"/>
-        </w:rPr>
-        <w:t xml:space="preserve">. </w:t>
-      </w:r>
-    </w:p>
-    <w:bookmarkEnd w:id="0"/>
-    <w:p>
-      <w:pPr>
-        <w:rPr>
-          <w:rFonts w:ascii="Century Gothic" w:hAnsi="Century Gothic"/>
-          <w:sz w:val="28"/>
-          <w:szCs w:val="28"/>
-        </w:rPr>
-      </w:pPr>
-    </w:p>
-    <w:p>
-      <w:pPr>
-        <w:rPr>
-          <w:rFonts w:ascii="Century Gothic" w:hAnsi="Century Gothic"/>
-          <w:sz w:val="28"/>
-          <w:szCs w:val="28"/>
-        </w:rPr>
-      </w:pPr>
-      <w:r>
-        <w:rPr>
-          <w:rFonts w:ascii="Century Gothic" w:hAnsi="Century Gothic"/>
-          <w:sz w:val="28"/>
-          <w:szCs w:val="28"/>
-        </w:rPr>
-        <w:t xml:space="preserve">We have trained </w:t>
-      </w:r>
-      <w:r>
-        <w:rPr>
-          <w:rFonts w:ascii="Century Gothic" w:hAnsi="Century Gothic"/>
-          <w:sz w:val="28"/>
-          <w:szCs w:val="28"/>
-        </w:rPr>
-        <w:t>our</w:t>
-      </w:r>
-      <w:r>
-        <w:rPr>
-          <w:rFonts w:ascii="Century Gothic" w:hAnsi="Century Gothic"/>
-          <w:sz w:val="28"/>
-          <w:szCs w:val="28"/>
-        </w:rPr>
-        <w:t xml:space="preserve"> model and achieved very good accuracy score ~89%. </w:t>
-      </w:r>
-    </w:p>
-    <w:p>
-      <w:pPr>
-        <w:rPr>
-          <w:rFonts w:ascii="Century Gothic" w:hAnsi="Century Gothic"/>
-          <w:sz w:val="28"/>
-          <w:szCs w:val="28"/>
-        </w:rPr>
-      </w:pPr>
-    </w:p>
-    <w:p>
-      <w:pPr>
-        <w:rPr>
-          <w:rFonts w:ascii="Century Gothic" w:hAnsi="Century Gothic"/>
-          <w:sz w:val="28"/>
-          <w:szCs w:val="28"/>
-        </w:rPr>
-      </w:pPr>
-      <w:r>
-        <w:rPr>
-          <w:rFonts w:ascii="Century Gothic" w:hAnsi="Century Gothic"/>
-          <w:sz w:val="28"/>
-          <w:szCs w:val="28"/>
-        </w:rPr>
-        <w:t xml:space="preserve">Now </w:t>
-      </w:r>
-      <w:r>
-        <w:rPr>
-          <w:rFonts w:ascii="Century Gothic" w:hAnsi="Century Gothic"/>
-          <w:sz w:val="28"/>
-          <w:szCs w:val="28"/>
-        </w:rPr>
-        <w:t>we will use this model for our real time demo.</w:t>
-      </w:r>
-    </w:p>
-    <w:p>
-      <w:pPr>
-        <w:rPr>
-          <w:rFonts w:ascii="Century Gothic" w:hAnsi="Century Gothic"/>
-          <w:sz w:val="28"/>
-          <w:szCs w:val="28"/>
-        </w:rPr>
-      </w:pPr>
-    </w:p>
-    <w:p>
-      <w:pPr>
-        <w:rPr>
-          <w:rFonts w:ascii="Century Gothic" w:hAnsi="Century Gothic"/>
-        </w:rPr>
-      </w:pPr>
-    </w:p>
-    <w:p>
-      <w:pPr>
-        <w:rPr>
-          <w:rFonts w:ascii="Century Gothic" w:hAnsi="Century Gothic"/>
-          <w:sz w:val="28"/>
-          <w:szCs w:val="28"/>
-        </w:rPr>
-      </w:pPr>
-      <w:r>
-        <w:rPr>
-          <w:rFonts w:ascii="Century Gothic" w:hAnsi="Century Gothic"/>
-          <w:sz w:val="28"/>
-          <w:szCs w:val="28"/>
-        </w:rPr>
-        <w:t xml:space="preserve">Let’s move into </w:t>
-      </w:r>
-      <w:r>
-        <w:rPr>
-          <w:rFonts w:ascii="Century Gothic" w:hAnsi="Century Gothic"/>
-          <w:sz w:val="28"/>
-          <w:szCs w:val="28"/>
-        </w:rPr>
-        <w:t>demo</w:t>
-      </w:r>
-      <w:r>
-        <w:rPr>
-          <w:rFonts w:ascii="Century Gothic" w:hAnsi="Century Gothic"/>
-          <w:sz w:val="28"/>
-          <w:szCs w:val="28"/>
-        </w:rPr>
-        <w:t xml:space="preserve">, </w:t>
-      </w:r>
-      <w:r>
-        <w:rPr>
-          <w:rFonts w:ascii="Century Gothic" w:hAnsi="Century Gothic"/>
-          <w:sz w:val="28"/>
-          <w:szCs w:val="28"/>
-        </w:rPr>
-        <w:t>we</w:t>
-      </w:r>
-      <w:r>
-        <w:rPr>
-          <w:rFonts w:ascii="Century Gothic" w:hAnsi="Century Gothic"/>
-          <w:sz w:val="28"/>
-          <w:szCs w:val="28"/>
-        </w:rPr>
-        <w:t xml:space="preserve"> have </w:t>
-      </w:r>
-      <w:r>
-        <w:rPr>
-          <w:rFonts w:ascii="Century Gothic" w:hAnsi="Century Gothic"/>
-          <w:sz w:val="28"/>
-          <w:szCs w:val="28"/>
-        </w:rPr>
-        <w:t>developed a</w:t>
-      </w:r>
-      <w:r>
-        <w:rPr>
-          <w:rFonts w:ascii="Century Gothic" w:hAnsi="Century Gothic"/>
-          <w:sz w:val="28"/>
-          <w:szCs w:val="28"/>
-        </w:rPr>
-        <w:t xml:space="preserve"> simple </w:t>
-      </w:r>
-      <w:r>
-        <w:rPr>
-          <w:rFonts w:ascii="Century Gothic" w:hAnsi="Century Gothic"/>
-          <w:sz w:val="28"/>
-          <w:szCs w:val="28"/>
-        </w:rPr>
-        <w:t xml:space="preserve">API </w:t>
-      </w:r>
-      <w:r>
-        <w:rPr>
-          <w:rFonts w:ascii="Century Gothic" w:hAnsi="Century Gothic"/>
-          <w:sz w:val="28"/>
-          <w:szCs w:val="28"/>
-        </w:rPr>
-        <w:t>which</w:t>
-      </w:r>
-      <w:r>
-        <w:rPr>
-          <w:rFonts w:ascii="Century Gothic" w:hAnsi="Century Gothic"/>
-          <w:sz w:val="28"/>
-          <w:szCs w:val="28"/>
-        </w:rPr>
-        <w:t xml:space="preserve"> takes input as customer feedback review </w:t>
-      </w:r>
-      <w:r>
-        <w:rPr>
-          <w:rFonts w:ascii="Century Gothic" w:hAnsi="Century Gothic"/>
-          <w:sz w:val="28"/>
-          <w:szCs w:val="28"/>
-        </w:rPr>
-        <w:t>text</w:t>
-      </w:r>
-      <w:r>
-        <w:rPr>
-          <w:rFonts w:ascii="Century Gothic" w:hAnsi="Century Gothic"/>
-          <w:sz w:val="28"/>
-          <w:szCs w:val="28"/>
-        </w:rPr>
-        <w:t>;</w:t>
-      </w:r>
-      <w:r>
-        <w:rPr>
-          <w:rFonts w:ascii="Century Gothic" w:hAnsi="Century Gothic"/>
-          <w:sz w:val="28"/>
-          <w:szCs w:val="28"/>
-        </w:rPr>
-        <w:t xml:space="preserve"> </w:t>
-      </w:r>
-      <w:r>
-        <w:rPr>
-          <w:rFonts w:ascii="Century Gothic" w:hAnsi="Century Gothic"/>
-          <w:sz w:val="28"/>
-          <w:szCs w:val="28"/>
-        </w:rPr>
-        <w:t xml:space="preserve">and </w:t>
-      </w:r>
-      <w:r>
-        <w:rPr>
-          <w:rFonts w:ascii="Century Gothic" w:hAnsi="Century Gothic"/>
-          <w:sz w:val="28"/>
-          <w:szCs w:val="28"/>
-        </w:rPr>
-        <w:t xml:space="preserve">pass </w:t>
-      </w:r>
-      <w:r>
-        <w:rPr>
-          <w:rFonts w:ascii="Century Gothic" w:hAnsi="Century Gothic"/>
-          <w:sz w:val="28"/>
-          <w:szCs w:val="28"/>
-        </w:rPr>
-        <w:t xml:space="preserve">the </w:t>
-      </w:r>
-      <w:r>
-        <w:rPr>
-          <w:rFonts w:ascii="Century Gothic" w:hAnsi="Century Gothic"/>
-          <w:sz w:val="28"/>
-          <w:szCs w:val="28"/>
-        </w:rPr>
-        <w:t>information to model</w:t>
-      </w:r>
-      <w:r>
-        <w:rPr>
-          <w:rFonts w:ascii="Century Gothic" w:hAnsi="Century Gothic"/>
-          <w:sz w:val="28"/>
-          <w:szCs w:val="28"/>
-        </w:rPr>
-        <w:t xml:space="preserve"> to predic</w:t>
-      </w:r>
-      <w:r>
-        <w:rPr>
-          <w:rFonts w:ascii="Century Gothic" w:hAnsi="Century Gothic"/>
-          <w:sz w:val="28"/>
-          <w:szCs w:val="28"/>
-        </w:rPr>
-        <w:t>t.</w:t>
-      </w:r>
-    </w:p>
-    <w:p>
-      <w:pPr>
-        <w:rPr>
-          <w:rFonts w:ascii="Century Gothic" w:hAnsi="Century Gothic"/>
-          <w:sz w:val="28"/>
-          <w:szCs w:val="28"/>
-        </w:rPr>
-      </w:pPr>
-    </w:p>
-    <w:p>
-      <w:pPr>
-        <w:rPr>
-          <w:rFonts w:ascii="Century Gothic" w:hAnsi="Century Gothic"/>
-          <w:sz w:val="28"/>
-          <w:szCs w:val="28"/>
-        </w:rPr>
-      </w:pPr>
-      <w:r>
-        <w:rPr>
-          <w:rFonts w:ascii="Century Gothic" w:hAnsi="Century Gothic"/>
-          <w:sz w:val="28"/>
-          <w:szCs w:val="28"/>
-        </w:rPr>
-        <w:t xml:space="preserve">Our model will </w:t>
-      </w:r>
-      <w:r>
-        <w:rPr>
-          <w:rFonts w:ascii="Century Gothic" w:hAnsi="Century Gothic"/>
-          <w:sz w:val="28"/>
-          <w:szCs w:val="28"/>
-        </w:rPr>
-        <w:t>predict the customer sentiment</w:t>
-      </w:r>
-      <w:r>
-        <w:rPr>
-          <w:rFonts w:ascii="Century Gothic" w:hAnsi="Century Gothic"/>
-          <w:sz w:val="28"/>
-          <w:szCs w:val="28"/>
-        </w:rPr>
-        <w:t xml:space="preserve"> in zero or one. One for positive and zero for negative.</w:t>
-      </w:r>
-    </w:p>
-    <w:p>
-      <w:pPr>
-        <w:rPr>
-          <w:rFonts w:ascii="Century Gothic" w:hAnsi="Century Gothic"/>
-          <w:sz w:val="28"/>
-          <w:szCs w:val="28"/>
-        </w:rPr>
-      </w:pPr>
-    </w:p>
-    <w:p>
-      <w:pPr>
-        <w:rPr>
-          <w:rFonts w:ascii="Century Gothic" w:hAnsi="Century Gothic"/>
-          <w:sz w:val="28"/>
-          <w:szCs w:val="28"/>
-        </w:rPr>
-      </w:pPr>
-      <w:r>
-        <w:rPr>
-          <w:rFonts w:ascii="Century Gothic" w:hAnsi="Century Gothic"/>
-          <w:sz w:val="28"/>
-          <w:szCs w:val="28"/>
-        </w:rPr>
-        <w:t>We will see them in action in a moment.</w:t>
-      </w:r>
-    </w:p>
-    <w:p>
-      <w:pPr>
-        <w:rPr>
-          <w:rFonts w:ascii="Century Gothic" w:hAnsi="Century Gothic"/>
-          <w:sz w:val="28"/>
-          <w:szCs w:val="28"/>
-        </w:rPr>
-      </w:pPr>
-    </w:p>
-    <w:p>
-      <w:pPr>
-        <w:rPr>
-          <w:rFonts w:ascii="Century Gothic" w:hAnsi="Century Gothic"/>
-          <w:sz w:val="28"/>
-          <w:szCs w:val="28"/>
-        </w:rPr>
-      </w:pPr>
-    </w:p>
-    <w:p>
-      <w:pPr>
-        <w:rPr>
-          <w:rFonts w:ascii="Century Gothic" w:hAnsi="Century Gothic"/>
-          <w:sz w:val="28"/>
-          <w:szCs w:val="28"/>
-        </w:rPr>
-      </w:pPr>
-      <w:r>
-        <w:rPr>
-          <w:rFonts w:ascii="Century Gothic" w:hAnsi="Century Gothic"/>
-          <w:sz w:val="28"/>
-          <w:szCs w:val="28"/>
-        </w:rPr>
-        <w:t>T</w:t>
-      </w:r>
-      <w:r>
-        <w:rPr>
-          <w:rFonts w:ascii="Century Gothic" w:hAnsi="Century Gothic"/>
-          <w:sz w:val="28"/>
-          <w:szCs w:val="28"/>
-        </w:rPr>
-        <w:t>wo models have been deployed,</w:t>
-      </w:r>
-      <w:r>
-        <w:rPr>
-          <w:rFonts w:ascii="Century Gothic" w:hAnsi="Century Gothic"/>
-          <w:sz w:val="28"/>
-          <w:szCs w:val="28"/>
-        </w:rPr>
-        <w:t xml:space="preserve"> model one is classical and model 2 is deep learning</w:t>
-      </w:r>
-      <w:r>
-        <w:rPr>
-          <w:rFonts w:ascii="Century Gothic" w:hAnsi="Century Gothic"/>
-          <w:sz w:val="28"/>
-          <w:szCs w:val="28"/>
-        </w:rPr>
-        <w:t xml:space="preserve">.  </w:t>
-      </w:r>
-    </w:p>
-    <w:p>
-      <w:pPr>
-        <w:rPr>
-          <w:rFonts w:ascii="Century Gothic" w:hAnsi="Century Gothic"/>
-          <w:sz w:val="28"/>
-          <w:szCs w:val="28"/>
-        </w:rPr>
-      </w:pPr>
-    </w:p>
-    <w:p>
-      <w:pPr>
-        <w:rPr>
-          <w:rFonts w:ascii="Century Gothic" w:hAnsi="Century Gothic"/>
-          <w:sz w:val="28"/>
-          <w:szCs w:val="28"/>
-        </w:rPr>
-      </w:pPr>
-      <w:r>
-        <w:rPr>
-          <w:rFonts w:ascii="Century Gothic" w:hAnsi="Century Gothic"/>
-          <w:sz w:val="28"/>
-          <w:szCs w:val="28"/>
-        </w:rPr>
-        <w:t xml:space="preserve">Both </w:t>
-      </w:r>
-      <w:r>
-        <w:rPr>
-          <w:rFonts w:ascii="Century Gothic" w:hAnsi="Century Gothic"/>
-          <w:sz w:val="28"/>
-          <w:szCs w:val="28"/>
-        </w:rPr>
-        <w:t>models</w:t>
-      </w:r>
-      <w:r>
-        <w:rPr>
-          <w:rFonts w:ascii="Century Gothic" w:hAnsi="Century Gothic"/>
-          <w:sz w:val="28"/>
-          <w:szCs w:val="28"/>
-        </w:rPr>
-        <w:t xml:space="preserve"> serve the same purpose, but they are architectural different.</w:t>
-      </w:r>
-    </w:p>
-    <w:p>
-      <w:pPr>
-        <w:rPr>
-          <w:rFonts w:ascii="Century Gothic" w:hAnsi="Century Gothic"/>
-          <w:sz w:val="28"/>
-          <w:szCs w:val="28"/>
-        </w:rPr>
-      </w:pPr>
-    </w:p>
-    <w:p>
-      <w:pPr>
-        <w:rPr>
-          <w:rFonts w:ascii="Century Gothic" w:hAnsi="Century Gothic"/>
-          <w:sz w:val="28"/>
-          <w:szCs w:val="28"/>
-        </w:rPr>
-      </w:pPr>
-      <w:r>
-        <w:rPr>
-          <w:rFonts w:ascii="Century Gothic" w:hAnsi="Century Gothic"/>
-          <w:sz w:val="28"/>
-          <w:szCs w:val="28"/>
-        </w:rPr>
-        <w:lastRenderedPageBreak/>
-        <w:t xml:space="preserve">Let’s </w:t>
-      </w:r>
-      <w:r>
-        <w:rPr>
-          <w:rFonts w:ascii="Century Gothic" w:hAnsi="Century Gothic"/>
-          <w:sz w:val="28"/>
-          <w:szCs w:val="28"/>
-        </w:rPr>
-        <w:t>test our models</w:t>
-      </w:r>
-      <w:r>
-        <w:rPr>
-          <w:rFonts w:ascii="Century Gothic" w:hAnsi="Century Gothic"/>
-          <w:sz w:val="28"/>
-          <w:szCs w:val="28"/>
-        </w:rPr>
-        <w:t>,</w:t>
-      </w:r>
-      <w:r>
-        <w:rPr>
-          <w:rFonts w:ascii="Century Gothic" w:hAnsi="Century Gothic"/>
-          <w:sz w:val="28"/>
-          <w:szCs w:val="28"/>
-        </w:rPr>
-        <w:t xml:space="preserve"> </w:t>
-      </w:r>
-      <w:r>
-        <w:rPr>
-          <w:rFonts w:ascii="Century Gothic" w:hAnsi="Century Gothic"/>
-          <w:sz w:val="28"/>
-          <w:szCs w:val="28"/>
-        </w:rPr>
-        <w:t xml:space="preserve">Easiest thing I can do is to find some review about BlueShield of California instead of typing. </w:t>
-      </w:r>
-      <w:r>
-        <w:rPr>
-          <w:rFonts w:ascii="Century Gothic" w:hAnsi="Century Gothic"/>
-          <w:sz w:val="28"/>
-          <w:szCs w:val="28"/>
-        </w:rPr>
-        <w:t>Let’s</w:t>
-      </w:r>
-      <w:r>
-        <w:rPr>
-          <w:rFonts w:ascii="Century Gothic" w:hAnsi="Century Gothic"/>
-          <w:sz w:val="28"/>
-          <w:szCs w:val="28"/>
-        </w:rPr>
-        <w:t xml:space="preserve"> search yelp review.   </w:t>
-      </w:r>
-    </w:p>
-    <w:p>
-      <w:pPr>
-        <w:rPr>
-          <w:rFonts w:ascii="Century Gothic" w:hAnsi="Century Gothic"/>
-          <w:sz w:val="28"/>
-          <w:szCs w:val="28"/>
-        </w:rPr>
-      </w:pPr>
-    </w:p>
-    <w:p>
-      <w:pPr>
-        <w:rPr>
-          <w:rFonts w:ascii="Century Gothic" w:hAnsi="Century Gothic"/>
-          <w:sz w:val="28"/>
-          <w:szCs w:val="28"/>
-        </w:rPr>
-      </w:pPr>
-      <w:r>
-        <w:rPr>
-          <w:rFonts w:ascii="Century Gothic" w:hAnsi="Century Gothic"/>
-          <w:sz w:val="28"/>
-          <w:szCs w:val="28"/>
-        </w:rPr>
         <w:t xml:space="preserve">Here is the positive one. </w:t>
       </w:r>
       <w:r>

</xml_diff>